<commit_message>
The design & report is finalized.
</commit_message>
<xml_diff>
--- a/Project 3 - Wind Turbine Design/Project Report.docx
+++ b/Project 3 - Wind Turbine Design/Project Report.docx
@@ -23,6 +23,7 @@
           <w:r>
             <w:rPr>
               <w:noProof/>
+              <w:lang w:eastAsia="en-GB"/>
             </w:rPr>
             <mc:AlternateContent>
               <mc:Choice Requires="wps">
@@ -131,7 +132,7 @@
                                         <w:szCs w:val="40"/>
                                         <w:lang w:val="tr-TR"/>
                                       </w:rPr>
-                                      <w:t>04 JUNE 2018</w:t>
+                                      <w:t>04 Haziran 2018</w:t>
                                     </w:r>
                                   </w:p>
                                 </w:sdtContent>
@@ -204,7 +205,7 @@
                                   <w:szCs w:val="40"/>
                                   <w:lang w:val="tr-TR"/>
                                 </w:rPr>
-                                <w:t>04 JUNE 2018</w:t>
+                                <w:t>04 Haziran 2018</w:t>
                               </w:r>
                             </w:p>
                           </w:sdtContent>
@@ -220,6 +221,7 @@
           <w:r>
             <w:rPr>
               <w:noProof/>
+              <w:lang w:eastAsia="en-GB"/>
             </w:rPr>
             <mc:AlternateContent>
               <mc:Choice Requires="wps">
@@ -569,6 +571,7 @@
           <w:r>
             <w:rPr>
               <w:noProof/>
+              <w:lang w:eastAsia="en-GB"/>
             </w:rPr>
             <mc:AlternateContent>
               <mc:Choice Requires="wps">
@@ -826,6 +829,7 @@
           <w:r>
             <w:rPr>
               <w:noProof/>
+              <w:lang w:eastAsia="en-GB"/>
             </w:rPr>
             <mc:AlternateContent>
               <mc:Choice Requires="wpg">
@@ -983,7 +987,11 @@
     <w:sdt>
       <w:sdtPr>
         <w:rPr>
-          <w:lang w:val="tr-TR"/>
+          <w:rFonts w:asciiTheme="minorHAnsi" w:eastAsiaTheme="minorHAnsi" w:hAnsiTheme="minorHAnsi" w:cstheme="minorBidi"/>
+          <w:color w:val="auto"/>
+          <w:sz w:val="22"/>
+          <w:szCs w:val="22"/>
+          <w:lang w:val="tr-TR" w:eastAsia="en-US"/>
         </w:rPr>
         <w:id w:val="1322620576"/>
         <w:docPartObj>
@@ -993,13 +1001,8 @@
       </w:sdtPr>
       <w:sdtEndPr>
         <w:rPr>
-          <w:rFonts w:asciiTheme="minorHAnsi" w:eastAsiaTheme="minorHAnsi" w:hAnsiTheme="minorHAnsi" w:cstheme="minorBidi"/>
           <w:b/>
           <w:bCs/>
-          <w:color w:val="auto"/>
-          <w:sz w:val="22"/>
-          <w:szCs w:val="22"/>
-          <w:lang w:eastAsia="en-US"/>
         </w:rPr>
       </w:sdtEndPr>
       <w:sdtContent>
@@ -1012,7 +1015,15 @@
             <w:rPr>
               <w:lang w:val="tr-TR"/>
             </w:rPr>
-            <w:t>Content</w:t>
+            <w:t>Cont</w:t>
+          </w:r>
+          <w:bookmarkStart w:id="0" w:name="_GoBack"/>
+          <w:bookmarkEnd w:id="0"/>
+          <w:r>
+            <w:rPr>
+              <w:lang w:val="tr-TR"/>
+            </w:rPr>
+            <w:t>ent</w:t>
           </w:r>
         </w:p>
         <w:p>
@@ -1037,7 +1048,7 @@
           <w:r>
             <w:fldChar w:fldCharType="separate"/>
           </w:r>
-          <w:hyperlink w:anchor="_Toc515877867" w:history="1">
+          <w:hyperlink w:anchor="_Toc515920167" w:history="1">
             <w:r>
               <w:rPr>
                 <w:rStyle w:val="Kpr"/>
@@ -1079,7 +1090,7 @@
                 <w:noProof/>
                 <w:webHidden/>
               </w:rPr>
-              <w:instrText xml:space="preserve"> PAGEREF _Toc515877867 \h </w:instrText>
+              <w:instrText xml:space="preserve"> PAGEREF _Toc515920167 \h </w:instrText>
             </w:r>
             <w:r>
               <w:rPr>
@@ -1123,7 +1134,7 @@
               <w:lang w:eastAsia="en-GB"/>
             </w:rPr>
           </w:pPr>
-          <w:hyperlink w:anchor="_Toc515877868" w:history="1">
+          <w:hyperlink w:anchor="_Toc515920168" w:history="1">
             <w:r>
               <w:rPr>
                 <w:rStyle w:val="Kpr"/>
@@ -1165,7 +1176,7 @@
                 <w:noProof/>
                 <w:webHidden/>
               </w:rPr>
-              <w:instrText xml:space="preserve"> PAGEREF _Toc515877868 \h </w:instrText>
+              <w:instrText xml:space="preserve"> PAGEREF _Toc515920168 \h </w:instrText>
             </w:r>
             <w:r>
               <w:rPr>
@@ -1208,7 +1219,7 @@
               <w:lang w:eastAsia="en-GB"/>
             </w:rPr>
           </w:pPr>
-          <w:hyperlink w:anchor="_Toc515877869" w:history="1">
+          <w:hyperlink w:anchor="_Toc515920169" w:history="1">
             <w:r>
               <w:rPr>
                 <w:rStyle w:val="Kpr"/>
@@ -1235,7 +1246,7 @@
                 <w:noProof/>
                 <w:webHidden/>
               </w:rPr>
-              <w:instrText xml:space="preserve"> PAGEREF _Toc515877869 \h </w:instrText>
+              <w:instrText xml:space="preserve"> PAGEREF _Toc515920169 \h </w:instrText>
             </w:r>
             <w:r>
               <w:rPr>
@@ -1256,6 +1267,318 @@
                 <w:webHidden/>
               </w:rPr>
               <w:t>2</w:t>
+            </w:r>
+            <w:r>
+              <w:rPr>
+                <w:noProof/>
+                <w:webHidden/>
+              </w:rPr>
+              <w:fldChar w:fldCharType="end"/>
+            </w:r>
+          </w:hyperlink>
+        </w:p>
+        <w:p>
+          <w:pPr>
+            <w:pStyle w:val="T2"/>
+            <w:tabs>
+              <w:tab w:val="right" w:leader="dot" w:pos="9062"/>
+            </w:tabs>
+            <w:rPr>
+              <w:rFonts w:eastAsiaTheme="minorEastAsia"/>
+              <w:noProof/>
+              <w:lang w:eastAsia="en-GB"/>
+            </w:rPr>
+          </w:pPr>
+          <w:hyperlink w:anchor="_Toc515920170" w:history="1">
+            <w:r>
+              <w:rPr>
+                <w:rStyle w:val="Kpr"/>
+                <w:noProof/>
+              </w:rPr>
+              <w:t>Winding Design</w:t>
+            </w:r>
+            <w:r>
+              <w:rPr>
+                <w:noProof/>
+                <w:webHidden/>
+              </w:rPr>
+              <w:tab/>
+            </w:r>
+            <w:r>
+              <w:rPr>
+                <w:noProof/>
+                <w:webHidden/>
+              </w:rPr>
+              <w:fldChar w:fldCharType="begin"/>
+            </w:r>
+            <w:r>
+              <w:rPr>
+                <w:noProof/>
+                <w:webHidden/>
+              </w:rPr>
+              <w:instrText xml:space="preserve"> PAGEREF _Toc515920170 \h </w:instrText>
+            </w:r>
+            <w:r>
+              <w:rPr>
+                <w:noProof/>
+                <w:webHidden/>
+              </w:rPr>
+            </w:r>
+            <w:r>
+              <w:rPr>
+                <w:noProof/>
+                <w:webHidden/>
+              </w:rPr>
+              <w:fldChar w:fldCharType="separate"/>
+            </w:r>
+            <w:r>
+              <w:rPr>
+                <w:noProof/>
+                <w:webHidden/>
+              </w:rPr>
+              <w:t>3</w:t>
+            </w:r>
+            <w:r>
+              <w:rPr>
+                <w:noProof/>
+                <w:webHidden/>
+              </w:rPr>
+              <w:fldChar w:fldCharType="end"/>
+            </w:r>
+          </w:hyperlink>
+        </w:p>
+        <w:p>
+          <w:pPr>
+            <w:pStyle w:val="T2"/>
+            <w:tabs>
+              <w:tab w:val="right" w:leader="dot" w:pos="9062"/>
+            </w:tabs>
+            <w:rPr>
+              <w:rFonts w:eastAsiaTheme="minorEastAsia"/>
+              <w:noProof/>
+              <w:lang w:eastAsia="en-GB"/>
+            </w:rPr>
+          </w:pPr>
+          <w:hyperlink w:anchor="_Toc515920171" w:history="1">
+            <w:r>
+              <w:rPr>
+                <w:rStyle w:val="Kpr"/>
+                <w:noProof/>
+              </w:rPr>
+              <w:t>Lamination Dimensions</w:t>
+            </w:r>
+            <w:r>
+              <w:rPr>
+                <w:noProof/>
+                <w:webHidden/>
+              </w:rPr>
+              <w:tab/>
+            </w:r>
+            <w:r>
+              <w:rPr>
+                <w:noProof/>
+                <w:webHidden/>
+              </w:rPr>
+              <w:fldChar w:fldCharType="begin"/>
+            </w:r>
+            <w:r>
+              <w:rPr>
+                <w:noProof/>
+                <w:webHidden/>
+              </w:rPr>
+              <w:instrText xml:space="preserve"> PAGEREF _Toc515920171 \h </w:instrText>
+            </w:r>
+            <w:r>
+              <w:rPr>
+                <w:noProof/>
+                <w:webHidden/>
+              </w:rPr>
+            </w:r>
+            <w:r>
+              <w:rPr>
+                <w:noProof/>
+                <w:webHidden/>
+              </w:rPr>
+              <w:fldChar w:fldCharType="separate"/>
+            </w:r>
+            <w:r>
+              <w:rPr>
+                <w:noProof/>
+                <w:webHidden/>
+              </w:rPr>
+              <w:t>7</w:t>
+            </w:r>
+            <w:r>
+              <w:rPr>
+                <w:noProof/>
+                <w:webHidden/>
+              </w:rPr>
+              <w:fldChar w:fldCharType="end"/>
+            </w:r>
+          </w:hyperlink>
+        </w:p>
+        <w:p>
+          <w:pPr>
+            <w:pStyle w:val="T1"/>
+            <w:tabs>
+              <w:tab w:val="left" w:pos="440"/>
+              <w:tab w:val="right" w:leader="dot" w:pos="9062"/>
+            </w:tabs>
+            <w:rPr>
+              <w:rFonts w:eastAsiaTheme="minorEastAsia"/>
+              <w:noProof/>
+              <w:lang w:eastAsia="en-GB"/>
+            </w:rPr>
+          </w:pPr>
+          <w:hyperlink w:anchor="_Toc515920172" w:history="1">
+            <w:r>
+              <w:rPr>
+                <w:rStyle w:val="Kpr"/>
+                <w:noProof/>
+              </w:rPr>
+              <w:t>C.</w:t>
+            </w:r>
+            <w:r>
+              <w:rPr>
+                <w:rFonts w:eastAsiaTheme="minorEastAsia"/>
+                <w:noProof/>
+                <w:lang w:eastAsia="en-GB"/>
+              </w:rPr>
+              <w:tab/>
+            </w:r>
+            <w:r>
+              <w:rPr>
+                <w:rStyle w:val="Kpr"/>
+                <w:noProof/>
+              </w:rPr>
+              <w:t>SIMULATION ANALYSIS</w:t>
+            </w:r>
+            <w:r>
+              <w:rPr>
+                <w:noProof/>
+                <w:webHidden/>
+              </w:rPr>
+              <w:tab/>
+            </w:r>
+            <w:r>
+              <w:rPr>
+                <w:noProof/>
+                <w:webHidden/>
+              </w:rPr>
+              <w:fldChar w:fldCharType="begin"/>
+            </w:r>
+            <w:r>
+              <w:rPr>
+                <w:noProof/>
+                <w:webHidden/>
+              </w:rPr>
+              <w:instrText xml:space="preserve"> PAGEREF _Toc515920172 \h </w:instrText>
+            </w:r>
+            <w:r>
+              <w:rPr>
+                <w:noProof/>
+                <w:webHidden/>
+              </w:rPr>
+            </w:r>
+            <w:r>
+              <w:rPr>
+                <w:noProof/>
+                <w:webHidden/>
+              </w:rPr>
+              <w:fldChar w:fldCharType="separate"/>
+            </w:r>
+            <w:r>
+              <w:rPr>
+                <w:noProof/>
+                <w:webHidden/>
+              </w:rPr>
+              <w:t>9</w:t>
+            </w:r>
+            <w:r>
+              <w:rPr>
+                <w:noProof/>
+                <w:webHidden/>
+              </w:rPr>
+              <w:fldChar w:fldCharType="end"/>
+            </w:r>
+          </w:hyperlink>
+        </w:p>
+        <w:p>
+          <w:pPr>
+            <w:pStyle w:val="T1"/>
+            <w:tabs>
+              <w:tab w:val="left" w:pos="440"/>
+              <w:tab w:val="right" w:leader="dot" w:pos="9062"/>
+            </w:tabs>
+            <w:rPr>
+              <w:rFonts w:eastAsiaTheme="minorEastAsia"/>
+              <w:noProof/>
+              <w:lang w:eastAsia="en-GB"/>
+            </w:rPr>
+          </w:pPr>
+          <w:hyperlink w:anchor="_Toc515920173" w:history="1">
+            <w:r>
+              <w:rPr>
+                <w:rStyle w:val="Kpr"/>
+                <w:noProof/>
+              </w:rPr>
+              <w:t>D.</w:t>
+            </w:r>
+            <w:r>
+              <w:rPr>
+                <w:rFonts w:eastAsiaTheme="minorEastAsia"/>
+                <w:noProof/>
+                <w:lang w:eastAsia="en-GB"/>
+              </w:rPr>
+              <w:tab/>
+            </w:r>
+            <w:r>
+              <w:rPr>
+                <w:rStyle w:val="Kpr"/>
+                <w:noProof/>
+              </w:rPr>
+              <w:t>CONCLUSION</w:t>
+            </w:r>
+            <w:r>
+              <w:rPr>
+                <w:noProof/>
+                <w:webHidden/>
+              </w:rPr>
+              <w:tab/>
+            </w:r>
+            <w:r>
+              <w:rPr>
+                <w:noProof/>
+                <w:webHidden/>
+              </w:rPr>
+              <w:fldChar w:fldCharType="begin"/>
+            </w:r>
+            <w:r>
+              <w:rPr>
+                <w:noProof/>
+                <w:webHidden/>
+              </w:rPr>
+              <w:instrText xml:space="preserve"> PAGEREF _Toc515920173 \h </w:instrText>
+            </w:r>
+            <w:r>
+              <w:rPr>
+                <w:noProof/>
+                <w:webHidden/>
+              </w:rPr>
+            </w:r>
+            <w:r>
+              <w:rPr>
+                <w:noProof/>
+                <w:webHidden/>
+              </w:rPr>
+              <w:fldChar w:fldCharType="separate"/>
+            </w:r>
+            <w:r>
+              <w:rPr>
+                <w:noProof/>
+                <w:webHidden/>
+              </w:rPr>
+              <w:t>14</w:t>
             </w:r>
             <w:r>
               <w:rPr>
@@ -1303,12 +1626,12 @@
         </w:numPr>
         <w:jc w:val="both"/>
       </w:pPr>
-      <w:bookmarkStart w:id="0" w:name="_Toc515877867"/>
+      <w:bookmarkStart w:id="1" w:name="_Toc515920167"/>
       <w:r>
         <w:lastRenderedPageBreak/>
         <w:t>INTRODUCTION</w:t>
       </w:r>
-      <w:bookmarkEnd w:id="0"/>
+      <w:bookmarkEnd w:id="1"/>
     </w:p>
     <w:p>
       <w:pPr>
@@ -1326,21 +1649,21 @@
           <w:numId w:val="1"/>
         </w:numPr>
       </w:pPr>
-      <w:bookmarkStart w:id="1" w:name="_Toc515877868"/>
+      <w:bookmarkStart w:id="2" w:name="_Toc515920168"/>
       <w:r>
         <w:t>ANALYTICAL DESIGN</w:t>
       </w:r>
-      <w:bookmarkEnd w:id="1"/>
+      <w:bookmarkEnd w:id="2"/>
     </w:p>
     <w:p>
       <w:pPr>
         <w:pStyle w:val="Balk2"/>
       </w:pPr>
-      <w:bookmarkStart w:id="2" w:name="_Toc515877869"/>
+      <w:bookmarkStart w:id="3" w:name="_Toc515920169"/>
       <w:r>
         <w:t>Motor Dimensions</w:t>
       </w:r>
-      <w:bookmarkEnd w:id="2"/>
+      <w:bookmarkEnd w:id="3"/>
     </w:p>
     <w:p>
       <w:r>
@@ -1573,14 +1896,27 @@
       <w:r>
         <w:t xml:space="preserve">Table </w:t>
       </w:r>
-      <w:fldSimple w:instr=" SEQ Table \* ARABIC ">
-        <w:r>
-          <w:rPr>
-            <w:noProof/>
-          </w:rPr>
-          <w:t>1</w:t>
-        </w:r>
-      </w:fldSimple>
+      <w:r>
+        <w:fldChar w:fldCharType="begin"/>
+      </w:r>
+      <w:r>
+        <w:instrText xml:space="preserve"> SEQ Table \* ARABIC </w:instrText>
+      </w:r>
+      <w:r>
+        <w:fldChar w:fldCharType="separate"/>
+      </w:r>
+      <w:r>
+        <w:rPr>
+          <w:noProof/>
+        </w:rPr>
+        <w:t>1</w:t>
+      </w:r>
+      <w:r>
+        <w:rPr>
+          <w:noProof/>
+        </w:rPr>
+        <w:fldChar w:fldCharType="end"/>
+      </w:r>
       <w:r>
         <w:t>: Design Inputs</w:t>
       </w:r>
@@ -1619,7 +1955,7 @@
           <w:lang w:eastAsia="en-GB"/>
         </w:rPr>
         <w:drawing>
-          <wp:inline distT="0" distB="0" distL="0" distR="0" wp14:anchorId="6EF3FE24" wp14:editId="21699A33">
+          <wp:inline distT="0" distB="0" distL="0" distR="0" wp14:anchorId="1949A8CC" wp14:editId="39DD53CE">
             <wp:extent cx="4404476" cy="2797402"/>
             <wp:effectExtent l="0" t="0" r="0" b="3175"/>
             <wp:docPr id="1" name="Resim 1" descr="Image result for induction motor torque speed graph generator"/>
@@ -1679,14 +2015,27 @@
       <w:r>
         <w:t xml:space="preserve">Figure </w:t>
       </w:r>
-      <w:fldSimple w:instr=" SEQ Figure \* ARABIC ">
-        <w:r>
-          <w:rPr>
-            <w:noProof/>
-          </w:rPr>
-          <w:t>1</w:t>
-        </w:r>
-      </w:fldSimple>
+      <w:r>
+        <w:fldChar w:fldCharType="begin"/>
+      </w:r>
+      <w:r>
+        <w:instrText xml:space="preserve"> SEQ Figure \* ARABIC </w:instrText>
+      </w:r>
+      <w:r>
+        <w:fldChar w:fldCharType="separate"/>
+      </w:r>
+      <w:r>
+        <w:rPr>
+          <w:noProof/>
+        </w:rPr>
+        <w:t>1</w:t>
+      </w:r>
+      <w:r>
+        <w:rPr>
+          <w:noProof/>
+        </w:rPr>
+        <w:fldChar w:fldCharType="end"/>
+      </w:r>
       <w:r>
         <w:t>: Torque vs Speed Graph of Induction Machine</w:t>
       </w:r>
@@ -1810,25 +2159,7 @@
             <w:rPr>
               <w:rFonts w:ascii="Cambria Math" w:eastAsiaTheme="minorEastAsia" w:hAnsi="Cambria Math"/>
             </w:rPr>
-            <m:t>=</m:t>
-          </m:r>
-          <m:r>
-            <w:rPr>
-              <w:rFonts w:ascii="Cambria Math" w:eastAsiaTheme="minorEastAsia" w:hAnsi="Cambria Math"/>
-            </w:rPr>
-            <m:t xml:space="preserve">77.7  </m:t>
-          </m:r>
-          <m:r>
-            <w:rPr>
-              <w:rFonts w:ascii="Cambria Math" w:eastAsiaTheme="minorEastAsia" w:hAnsi="Cambria Math"/>
-            </w:rPr>
-            <m:t>rad/sec</m:t>
-          </m:r>
-          <m:r>
-            <w:rPr>
-              <w:rFonts w:ascii="Cambria Math" w:eastAsiaTheme="minorEastAsia" w:hAnsi="Cambria Math"/>
-            </w:rPr>
-            <m:t xml:space="preserve">                </m:t>
+            <m:t xml:space="preserve">=77.7  rad/sec                </m:t>
           </m:r>
           <m:d>
             <m:dPr>
@@ -1961,37 +2292,7 @@
             <w:rPr>
               <w:rFonts w:ascii="Cambria Math" w:hAnsi="Cambria Math"/>
             </w:rPr>
-            <m:t>=3217 Nm</m:t>
-          </m:r>
-          <m:r>
-            <w:rPr>
-              <w:rFonts w:ascii="Cambria Math" w:hAnsi="Cambria Math"/>
-            </w:rPr>
-            <m:t xml:space="preserve"> </m:t>
-          </m:r>
-          <m:r>
-            <w:rPr>
-              <w:rFonts w:ascii="Cambria Math" w:hAnsi="Cambria Math"/>
-            </w:rPr>
-            <m:t xml:space="preserve">                                    </m:t>
-          </m:r>
-          <m:r>
-            <w:rPr>
-              <w:rFonts w:ascii="Cambria Math" w:hAnsi="Cambria Math"/>
-            </w:rPr>
-            <m:t xml:space="preserve"> (</m:t>
-          </m:r>
-          <m:r>
-            <w:rPr>
-              <w:rFonts w:ascii="Cambria Math" w:hAnsi="Cambria Math"/>
-            </w:rPr>
-            <m:t>2</m:t>
-          </m:r>
-          <m:r>
-            <w:rPr>
-              <w:rFonts w:ascii="Cambria Math" w:hAnsi="Cambria Math"/>
-            </w:rPr>
-            <m:t>)</m:t>
+            <m:t>=3217 Nm                                      (2)</m:t>
           </m:r>
         </m:oMath>
       </m:oMathPara>
@@ -2345,19 +2646,7 @@
             <w:rPr>
               <w:rFonts w:ascii="Cambria Math" w:eastAsiaTheme="minorEastAsia" w:hAnsi="Cambria Math"/>
             </w:rPr>
-            <m:t xml:space="preserve">               </m:t>
-          </m:r>
-          <m:r>
-            <w:rPr>
-              <w:rFonts w:ascii="Cambria Math" w:eastAsiaTheme="minorEastAsia" w:hAnsi="Cambria Math"/>
-            </w:rPr>
-            <m:t xml:space="preserve">             </m:t>
-          </m:r>
-          <m:r>
-            <w:rPr>
-              <w:rFonts w:ascii="Cambria Math" w:eastAsiaTheme="minorEastAsia" w:hAnsi="Cambria Math"/>
-            </w:rPr>
-            <m:t xml:space="preserve">  </m:t>
+            <m:t xml:space="preserve">                              </m:t>
           </m:r>
           <m:d>
             <m:dPr>
@@ -2496,31 +2785,7 @@
             <w:rPr>
               <w:rFonts w:ascii="Cambria Math" w:eastAsiaTheme="minorEastAsia" w:hAnsi="Cambria Math"/>
             </w:rPr>
-            <m:t xml:space="preserve">                        </m:t>
-          </m:r>
-          <m:r>
-            <w:rPr>
-              <w:rFonts w:ascii="Cambria Math" w:eastAsiaTheme="minorEastAsia" w:hAnsi="Cambria Math"/>
-            </w:rPr>
-            <m:t xml:space="preserve">  </m:t>
-          </m:r>
-          <m:r>
-            <w:rPr>
-              <w:rFonts w:ascii="Cambria Math" w:eastAsiaTheme="minorEastAsia" w:hAnsi="Cambria Math"/>
-            </w:rPr>
-            <m:t xml:space="preserve">   </m:t>
-          </m:r>
-          <m:r>
-            <w:rPr>
-              <w:rFonts w:ascii="Cambria Math" w:eastAsiaTheme="minorEastAsia" w:hAnsi="Cambria Math"/>
-            </w:rPr>
-            <m:t xml:space="preserve">        </m:t>
-          </m:r>
-          <m:r>
-            <w:rPr>
-              <w:rFonts w:ascii="Cambria Math" w:eastAsiaTheme="minorEastAsia" w:hAnsi="Cambria Math"/>
-            </w:rPr>
-            <m:t xml:space="preserve">    (5)</m:t>
+            <m:t xml:space="preserve">                                         (5)</m:t>
           </m:r>
         </m:oMath>
       </m:oMathPara>
@@ -2693,13 +2958,7 @@
                 <w:rPr>
                   <w:rFonts w:ascii="Cambria Math" w:eastAsiaTheme="minorEastAsia" w:hAnsi="Cambria Math"/>
                 </w:rPr>
-                <m:t>π*D</m:t>
-              </m:r>
-              <m:r>
-                <w:rPr>
-                  <w:rFonts w:ascii="Cambria Math" w:eastAsiaTheme="minorEastAsia" w:hAnsi="Cambria Math"/>
-                </w:rPr>
-                <m:t>*</m:t>
+                <m:t>π*D*</m:t>
               </m:r>
               <m:sSup>
                 <m:sSupPr>
@@ -2741,31 +3000,7 @@
             <w:rPr>
               <w:rFonts w:ascii="Cambria Math" w:eastAsiaTheme="minorEastAsia" w:hAnsi="Cambria Math"/>
             </w:rPr>
-            <m:t xml:space="preserve">                     </m:t>
-          </m:r>
-          <m:r>
-            <w:rPr>
-              <w:rFonts w:ascii="Cambria Math" w:eastAsiaTheme="minorEastAsia" w:hAnsi="Cambria Math"/>
-            </w:rPr>
-            <m:t xml:space="preserve">             </m:t>
-          </m:r>
-          <m:r>
-            <w:rPr>
-              <w:rFonts w:ascii="Cambria Math" w:eastAsiaTheme="minorEastAsia" w:hAnsi="Cambria Math"/>
-            </w:rPr>
-            <m:t xml:space="preserve">    </m:t>
-          </m:r>
-          <m:r>
-            <w:rPr>
-              <w:rFonts w:ascii="Cambria Math" w:eastAsiaTheme="minorEastAsia" w:hAnsi="Cambria Math"/>
-            </w:rPr>
-            <m:t xml:space="preserve">    (6</m:t>
-          </m:r>
-          <m:r>
-            <w:rPr>
-              <w:rFonts w:ascii="Cambria Math" w:eastAsiaTheme="minorEastAsia" w:hAnsi="Cambria Math"/>
-            </w:rPr>
-            <m:t>)</m:t>
+            <m:t xml:space="preserve">                                          (6)</m:t>
           </m:r>
         </m:oMath>
       </m:oMathPara>
@@ -2815,37 +3050,7 @@
             <w:rPr>
               <w:rFonts w:ascii="Cambria Math" w:hAnsi="Cambria Math"/>
             </w:rPr>
-            <m:t>=1 mm</m:t>
-          </m:r>
-          <m:r>
-            <w:rPr>
-              <w:rFonts w:ascii="Cambria Math" w:hAnsi="Cambria Math"/>
-            </w:rPr>
-            <m:t xml:space="preserve"> </m:t>
-          </m:r>
-          <m:r>
-            <w:rPr>
-              <w:rFonts w:ascii="Cambria Math" w:hAnsi="Cambria Math"/>
-            </w:rPr>
-            <m:t xml:space="preserve">           </m:t>
-          </m:r>
-          <m:r>
-            <w:rPr>
-              <w:rFonts w:ascii="Cambria Math" w:hAnsi="Cambria Math"/>
-            </w:rPr>
-            <m:t xml:space="preserve"> </m:t>
-          </m:r>
-          <m:r>
-            <w:rPr>
-              <w:rFonts w:ascii="Cambria Math" w:hAnsi="Cambria Math"/>
-            </w:rPr>
-            <m:t xml:space="preserve">  </m:t>
-          </m:r>
-          <m:r>
-            <w:rPr>
-              <w:rFonts w:ascii="Cambria Math" w:hAnsi="Cambria Math"/>
-            </w:rPr>
-            <m:t>(7)</m:t>
+            <m:t>=1 mm               (7)</m:t>
           </m:r>
         </m:oMath>
       </m:oMathPara>
@@ -2895,13 +3100,7 @@
             <w:rPr>
               <w:rFonts w:ascii="Cambria Math" w:eastAsiaTheme="minorEastAsia" w:hAnsi="Cambria Math"/>
             </w:rPr>
-            <m:t>-2*δ</m:t>
-          </m:r>
-          <m:r>
-            <w:rPr>
-              <w:rFonts w:ascii="Cambria Math" w:eastAsiaTheme="minorEastAsia" w:hAnsi="Cambria Math"/>
-            </w:rPr>
-            <m:t>=219 mm                             (8)</m:t>
+            <m:t>-2*δ=219 mm                             (8)</m:t>
           </m:r>
         </m:oMath>
       </m:oMathPara>
@@ -2913,12 +3112,14 @@
           <w:rFonts w:eastAsiaTheme="minorEastAsia"/>
         </w:rPr>
       </w:pPr>
+      <w:bookmarkStart w:id="4" w:name="_Toc515920170"/>
       <w:r>
         <w:rPr>
           <w:rFonts w:eastAsiaTheme="minorEastAsia"/>
         </w:rPr>
         <w:t>Winding Design</w:t>
       </w:r>
+      <w:bookmarkEnd w:id="4"/>
     </w:p>
     <w:p>
       <w:r>
@@ -3261,14 +3462,27 @@
       <w:r>
         <w:t xml:space="preserve">Table </w:t>
       </w:r>
-      <w:fldSimple w:instr=" SEQ Table \* ARABIC ">
-        <w:r>
-          <w:rPr>
-            <w:noProof/>
-          </w:rPr>
-          <w:t>2</w:t>
-        </w:r>
-      </w:fldSimple>
+      <w:r>
+        <w:fldChar w:fldCharType="begin"/>
+      </w:r>
+      <w:r>
+        <w:instrText xml:space="preserve"> SEQ Table \* ARABIC </w:instrText>
+      </w:r>
+      <w:r>
+        <w:fldChar w:fldCharType="separate"/>
+      </w:r>
+      <w:r>
+        <w:rPr>
+          <w:noProof/>
+        </w:rPr>
+        <w:t>2</w:t>
+      </w:r>
+      <w:r>
+        <w:rPr>
+          <w:noProof/>
+        </w:rPr>
+        <w:fldChar w:fldCharType="end"/>
+      </w:r>
       <w:r>
         <w:t>: Slot Numbers and Slot Pitches</w:t>
       </w:r>
@@ -3673,14 +3887,27 @@
       <w:r>
         <w:t xml:space="preserve">Table </w:t>
       </w:r>
-      <w:fldSimple w:instr=" SEQ Table \* ARABIC ">
-        <w:r>
-          <w:rPr>
-            <w:noProof/>
-          </w:rPr>
-          <w:t>3</w:t>
-        </w:r>
-      </w:fldSimple>
+      <w:r>
+        <w:fldChar w:fldCharType="begin"/>
+      </w:r>
+      <w:r>
+        <w:instrText xml:space="preserve"> SEQ Table \* ARABIC </w:instrText>
+      </w:r>
+      <w:r>
+        <w:fldChar w:fldCharType="separate"/>
+      </w:r>
+      <w:r>
+        <w:rPr>
+          <w:noProof/>
+        </w:rPr>
+        <w:t>3</w:t>
+      </w:r>
+      <w:r>
+        <w:rPr>
+          <w:noProof/>
+        </w:rPr>
+        <w:fldChar w:fldCharType="end"/>
+      </w:r>
       <w:r>
         <w:t>: Windin</w:t>
       </w:r>
@@ -3703,13 +3930,7 @@
       </w:pPr>
       <w:r>
         <w:lastRenderedPageBreak/>
-        <w:t xml:space="preserve">For this winding scheme, the MMF is plotted for three different case where the turn number is taken as one and the current peak value is also taken as one. Therefore, to calculate the actual MMF value, just the extension with NI coefficient is enough. The MMF plots of the cases are shown in Figure 2, 3 and 4. In both plots, the MMF is given for </w:t>
-      </w:r>
-      <w:r>
-        <w:t>12</w:t>
-      </w:r>
-      <w:r>
-        <w:t xml:space="preserve"> slots which covers a pole pair. Thus, the plots just repeat itself for each pole pair.</w:t>
+        <w:t>For this winding scheme, the MMF is plotted for three different case where the turn number is taken as one and the current peak value is also taken as one. Therefore, to calculate the actual MMF value, just the extension with NI coefficient is enough. The MMF plots of the cases are shown in Figure 2, 3 and 4. In both plots, the MMF is given for 12 slots which covers a pole pair. Thus, the plots just repeat itself for each pole pair.</w:t>
       </w:r>
     </w:p>
     <w:p>
@@ -3723,7 +3944,7 @@
           <w:lang w:eastAsia="en-GB"/>
         </w:rPr>
         <w:drawing>
-          <wp:inline distT="0" distB="0" distL="0" distR="0">
+          <wp:inline distT="0" distB="0" distL="0" distR="0" wp14:anchorId="7AE4DA6D" wp14:editId="389C8A93">
             <wp:extent cx="3796748" cy="3206414"/>
             <wp:effectExtent l="0" t="0" r="0" b="0"/>
             <wp:docPr id="5" name="Resim 5"/>
@@ -3783,14 +4004,27 @@
       <w:r>
         <w:t xml:space="preserve">Figure </w:t>
       </w:r>
-      <w:fldSimple w:instr=" SEQ Figure \* ARABIC ">
-        <w:r>
-          <w:rPr>
-            <w:noProof/>
-          </w:rPr>
-          <w:t>2</w:t>
-        </w:r>
-      </w:fldSimple>
+      <w:r>
+        <w:fldChar w:fldCharType="begin"/>
+      </w:r>
+      <w:r>
+        <w:instrText xml:space="preserve"> SEQ Figure \* ARABIC </w:instrText>
+      </w:r>
+      <w:r>
+        <w:fldChar w:fldCharType="separate"/>
+      </w:r>
+      <w:r>
+        <w:rPr>
+          <w:noProof/>
+        </w:rPr>
+        <w:t>2</w:t>
+      </w:r>
+      <w:r>
+        <w:rPr>
+          <w:noProof/>
+        </w:rPr>
+        <w:fldChar w:fldCharType="end"/>
+      </w:r>
       <w:r>
         <w:t>:</w:t>
       </w:r>
@@ -3836,7 +4070,7 @@
           <w:lang w:eastAsia="en-GB"/>
         </w:rPr>
         <w:drawing>
-          <wp:inline distT="0" distB="0" distL="0" distR="0">
+          <wp:inline distT="0" distB="0" distL="0" distR="0" wp14:anchorId="687CF05B" wp14:editId="1C1DD3CA">
             <wp:extent cx="3975652" cy="3350468"/>
             <wp:effectExtent l="0" t="0" r="6350" b="2540"/>
             <wp:docPr id="6" name="Resim 6"/>
@@ -3896,22 +4130,32 @@
       <w:r>
         <w:t xml:space="preserve">Figure </w:t>
       </w:r>
-      <w:fldSimple w:instr=" SEQ Figure \* ARABIC ">
-        <w:r>
-          <w:rPr>
-            <w:noProof/>
-          </w:rPr>
-          <w:t>3</w:t>
-        </w:r>
-      </w:fldSimple>
+      <w:r>
+        <w:fldChar w:fldCharType="begin"/>
+      </w:r>
+      <w:r>
+        <w:instrText xml:space="preserve"> SEQ Figure \* ARABIC </w:instrText>
+      </w:r>
+      <w:r>
+        <w:fldChar w:fldCharType="separate"/>
+      </w:r>
+      <w:r>
+        <w:rPr>
+          <w:noProof/>
+        </w:rPr>
+        <w:t>3</w:t>
+      </w:r>
+      <w:r>
+        <w:rPr>
+          <w:noProof/>
+        </w:rPr>
+        <w:fldChar w:fldCharType="end"/>
+      </w:r>
       <w:r>
         <w:t>:</w:t>
       </w:r>
       <w:r>
-        <w:t xml:space="preserve"> </w:t>
-      </w:r>
-      <w:r>
-        <w:t xml:space="preserve">MMF plot for </w:t>
+        <w:t xml:space="preserve"> MMF plot for </w:t>
       </w:r>
       <w:proofErr w:type="spellStart"/>
       <w:r>
@@ -3950,7 +4194,7 @@
         </w:rPr>
         <w:lastRenderedPageBreak/>
         <w:drawing>
-          <wp:inline distT="0" distB="0" distL="0" distR="0">
+          <wp:inline distT="0" distB="0" distL="0" distR="0" wp14:anchorId="3F52A21B" wp14:editId="6021C8B6">
             <wp:extent cx="3717234" cy="3152516"/>
             <wp:effectExtent l="0" t="0" r="0" b="0"/>
             <wp:docPr id="7" name="Resim 7"/>
@@ -4010,22 +4254,32 @@
       <w:r>
         <w:t xml:space="preserve">Figure </w:t>
       </w:r>
-      <w:fldSimple w:instr=" SEQ Figure \* ARABIC ">
-        <w:r>
-          <w:rPr>
-            <w:noProof/>
-          </w:rPr>
-          <w:t>4</w:t>
-        </w:r>
-      </w:fldSimple>
+      <w:r>
+        <w:fldChar w:fldCharType="begin"/>
+      </w:r>
+      <w:r>
+        <w:instrText xml:space="preserve"> SEQ Figure \* ARABIC </w:instrText>
+      </w:r>
+      <w:r>
+        <w:fldChar w:fldCharType="separate"/>
+      </w:r>
+      <w:r>
+        <w:rPr>
+          <w:noProof/>
+        </w:rPr>
+        <w:t>4</w:t>
+      </w:r>
+      <w:r>
+        <w:rPr>
+          <w:noProof/>
+        </w:rPr>
+        <w:fldChar w:fldCharType="end"/>
+      </w:r>
       <w:r>
         <w:t>:</w:t>
       </w:r>
       <w:r>
-        <w:t xml:space="preserve"> </w:t>
-      </w:r>
-      <w:r>
-        <w:t xml:space="preserve">MMF plot for </w:t>
+        <w:t xml:space="preserve"> MMF plot for </w:t>
       </w:r>
       <w:proofErr w:type="spellStart"/>
       <w:r>
@@ -4183,19 +4437,7 @@
             <w:rPr>
               <w:rFonts w:ascii="Cambria Math" w:hAnsi="Cambria Math"/>
             </w:rPr>
-            <m:t xml:space="preserve">                                   (</m:t>
-          </m:r>
-          <m:r>
-            <w:rPr>
-              <w:rFonts w:ascii="Cambria Math" w:hAnsi="Cambria Math"/>
-            </w:rPr>
-            <m:t>9</m:t>
-          </m:r>
-          <m:r>
-            <w:rPr>
-              <w:rFonts w:ascii="Cambria Math" w:hAnsi="Cambria Math"/>
-            </w:rPr>
-            <m:t>)</m:t>
+            <m:t xml:space="preserve">                                   (9)</m:t>
           </m:r>
         </m:oMath>
       </m:oMathPara>
@@ -4392,19 +4634,7 @@
             <w:rPr>
               <w:rFonts w:ascii="Cambria Math" w:eastAsiaTheme="minorEastAsia" w:hAnsi="Cambria Math"/>
             </w:rPr>
-            <m:t xml:space="preserve">  </m:t>
-          </m:r>
-          <m:r>
-            <w:rPr>
-              <w:rFonts w:ascii="Cambria Math" w:eastAsiaTheme="minorEastAsia" w:hAnsi="Cambria Math"/>
-            </w:rPr>
-            <m:t xml:space="preserve">                              (10</m:t>
-          </m:r>
-          <m:r>
-            <w:rPr>
-              <w:rFonts w:ascii="Cambria Math" w:eastAsiaTheme="minorEastAsia" w:hAnsi="Cambria Math"/>
-            </w:rPr>
-            <m:t>)</m:t>
+            <m:t xml:space="preserve">                                (10)</m:t>
           </m:r>
         </m:oMath>
       </m:oMathPara>
@@ -4565,13 +4795,7 @@
             <w:rPr>
               <w:rFonts w:ascii="Cambria Math" w:hAnsi="Cambria Math"/>
             </w:rPr>
-            <m:t xml:space="preserve">                        (11</m:t>
-          </m:r>
-          <m:r>
-            <w:rPr>
-              <w:rFonts w:ascii="Cambria Math" w:hAnsi="Cambria Math"/>
-            </w:rPr>
-            <m:t>)</m:t>
+            <m:t xml:space="preserve">                        (11)</m:t>
           </m:r>
         </m:oMath>
       </m:oMathPara>
@@ -5001,14 +5225,27 @@
       <w:r>
         <w:t xml:space="preserve">Table </w:t>
       </w:r>
-      <w:fldSimple w:instr=" SEQ Table \* ARABIC ">
-        <w:r>
-          <w:rPr>
-            <w:noProof/>
-          </w:rPr>
-          <w:t>4</w:t>
-        </w:r>
-      </w:fldSimple>
+      <w:r>
+        <w:fldChar w:fldCharType="begin"/>
+      </w:r>
+      <w:r>
+        <w:instrText xml:space="preserve"> SEQ Table \* ARABIC </w:instrText>
+      </w:r>
+      <w:r>
+        <w:fldChar w:fldCharType="separate"/>
+      </w:r>
+      <w:r>
+        <w:rPr>
+          <w:noProof/>
+        </w:rPr>
+        <w:t>4</w:t>
+      </w:r>
+      <w:r>
+        <w:rPr>
+          <w:noProof/>
+        </w:rPr>
+        <w:fldChar w:fldCharType="end"/>
+      </w:r>
       <w:r>
         <w:t>: Winding Factors</w:t>
       </w:r>
@@ -5024,13 +5261,11 @@
         <w:t xml:space="preserve"> </w:t>
       </w:r>
       <w:r>
-        <w:t xml:space="preserve">gap have different magnitudes. Since, the higher order harmonics have lower magnitudes, they will not be seen in induced </w:t>
-      </w:r>
-      <w:proofErr w:type="spellStart"/>
-      <w:r>
-        <w:t>emf</w:t>
-      </w:r>
-      <w:proofErr w:type="spellEnd"/>
+        <w:t>gap have different magnitudes. Since, the higher order harmonics have lower magnitudes, th</w:t>
+      </w:r>
+      <w:r>
+        <w:t>ey will not be seen in induced EMF</w:t>
+      </w:r>
       <w:r>
         <w:t>.</w:t>
       </w:r>
@@ -5227,13 +5462,7 @@
             <w:rPr>
               <w:rFonts w:ascii="Cambria Math" w:hAnsi="Cambria Math"/>
             </w:rPr>
-            <m:t>*E</m:t>
-          </m:r>
-          <m:r>
-            <w:rPr>
-              <w:rFonts w:ascii="Cambria Math" w:hAnsi="Cambria Math"/>
-            </w:rPr>
-            <m:t>MF</m:t>
+            <m:t>*EMF</m:t>
           </m:r>
           <m:d>
             <m:dPr>
@@ -5273,7 +5502,7 @@
         </w:rPr>
         <w:lastRenderedPageBreak/>
         <w:drawing>
-          <wp:inline distT="0" distB="0" distL="0" distR="0" wp14:anchorId="2BC43447" wp14:editId="21164935">
+          <wp:inline distT="0" distB="0" distL="0" distR="0" wp14:anchorId="0B1DE555" wp14:editId="14F3A0FC">
             <wp:extent cx="5760720" cy="2778125"/>
             <wp:effectExtent l="0" t="0" r="0" b="3175"/>
             <wp:docPr id="8" name="Resim 8"/>
@@ -5317,14 +5546,27 @@
       <w:r>
         <w:t xml:space="preserve">Figure </w:t>
       </w:r>
-      <w:fldSimple w:instr=" SEQ Figure \* ARABIC ">
-        <w:r>
-          <w:rPr>
-            <w:noProof/>
-          </w:rPr>
-          <w:t>5</w:t>
-        </w:r>
-      </w:fldSimple>
+      <w:r>
+        <w:fldChar w:fldCharType="begin"/>
+      </w:r>
+      <w:r>
+        <w:instrText xml:space="preserve"> SEQ Figure \* ARABIC </w:instrText>
+      </w:r>
+      <w:r>
+        <w:fldChar w:fldCharType="separate"/>
+      </w:r>
+      <w:r>
+        <w:rPr>
+          <w:noProof/>
+        </w:rPr>
+        <w:t>5</w:t>
+      </w:r>
+      <w:r>
+        <w:rPr>
+          <w:noProof/>
+        </w:rPr>
+        <w:fldChar w:fldCharType="end"/>
+      </w:r>
       <w:r>
         <w:t>: FFT Result for Phase Induced Voltage</w:t>
       </w:r>
@@ -5339,7 +5581,7 @@
           <w:lang w:eastAsia="en-GB"/>
         </w:rPr>
         <w:drawing>
-          <wp:inline distT="0" distB="0" distL="0" distR="0" wp14:anchorId="1F78FAAD" wp14:editId="7F35765E">
+          <wp:inline distT="0" distB="0" distL="0" distR="0" wp14:anchorId="61739260" wp14:editId="29C35ADF">
             <wp:extent cx="5760720" cy="2778125"/>
             <wp:effectExtent l="0" t="0" r="0" b="3175"/>
             <wp:docPr id="9" name="Resim 9"/>
@@ -5383,19 +5625,35 @@
       <w:r>
         <w:t xml:space="preserve">Figure </w:t>
       </w:r>
-      <w:fldSimple w:instr=" SEQ Figure \* ARABIC ">
-        <w:r>
-          <w:rPr>
-            <w:noProof/>
-          </w:rPr>
-          <w:t>6</w:t>
-        </w:r>
-      </w:fldSimple>
+      <w:r>
+        <w:fldChar w:fldCharType="begin"/>
+      </w:r>
+      <w:r>
+        <w:instrText xml:space="preserve"> SEQ Figure \* ARABIC </w:instrText>
+      </w:r>
+      <w:r>
+        <w:fldChar w:fldCharType="separate"/>
+      </w:r>
+      <w:r>
+        <w:rPr>
+          <w:noProof/>
+        </w:rPr>
+        <w:t>6</w:t>
+      </w:r>
+      <w:r>
+        <w:rPr>
+          <w:noProof/>
+        </w:rPr>
+        <w:fldChar w:fldCharType="end"/>
+      </w:r>
       <w:r>
         <w:t>: FFT Result for Line to Line Induced Voltage</w:t>
       </w:r>
     </w:p>
     <w:p>
+      <w:pPr>
+        <w:jc w:val="both"/>
+      </w:pPr>
       <w:r>
         <w:t>Now, since the slot number is decided, it is possible to calculate series turn number in a slot.</w:t>
       </w:r>
@@ -5513,19 +5771,7 @@
             <w:rPr>
               <w:rFonts w:ascii="Cambria Math" w:hAnsi="Cambria Math"/>
             </w:rPr>
-            <m:t xml:space="preserve">                                                           </m:t>
-          </m:r>
-          <m:r>
-            <w:rPr>
-              <w:rFonts w:ascii="Cambria Math" w:hAnsi="Cambria Math"/>
-            </w:rPr>
-            <m:t xml:space="preserve">    </m:t>
-          </m:r>
-          <m:r>
-            <w:rPr>
-              <w:rFonts w:ascii="Cambria Math" w:hAnsi="Cambria Math"/>
-            </w:rPr>
-            <m:t xml:space="preserve">   </m:t>
+            <m:t xml:space="preserve">                                                                  </m:t>
           </m:r>
           <m:d>
             <m:dPr>
@@ -5628,13 +5874,7 @@
                 <w:rPr>
                   <w:rFonts w:ascii="Cambria Math" w:eastAsiaTheme="minorEastAsia" w:hAnsi="Cambria Math"/>
                 </w:rPr>
-                <m:t>*0.</m:t>
-              </m:r>
-              <m:r>
-                <w:rPr>
-                  <w:rFonts w:ascii="Cambria Math" w:eastAsiaTheme="minorEastAsia" w:hAnsi="Cambria Math"/>
-                </w:rPr>
-                <m:t>8</m:t>
+                <m:t>*0.8</m:t>
               </m:r>
             </m:num>
             <m:den>
@@ -5760,25 +6000,7 @@
             <w:rPr>
               <w:rFonts w:ascii="Cambria Math" w:eastAsiaTheme="minorEastAsia" w:hAnsi="Cambria Math"/>
             </w:rPr>
-            <m:t xml:space="preserve">          </m:t>
-          </m:r>
-          <m:r>
-            <w:rPr>
-              <w:rFonts w:ascii="Cambria Math" w:eastAsiaTheme="minorEastAsia" w:hAnsi="Cambria Math"/>
-            </w:rPr>
-            <m:t xml:space="preserve">     </m:t>
-          </m:r>
-          <m:r>
-            <w:rPr>
-              <w:rFonts w:ascii="Cambria Math" w:eastAsiaTheme="minorEastAsia" w:hAnsi="Cambria Math"/>
-            </w:rPr>
-            <m:t xml:space="preserve">  (14</m:t>
-          </m:r>
-          <m:r>
-            <w:rPr>
-              <w:rFonts w:ascii="Cambria Math" w:eastAsiaTheme="minorEastAsia" w:hAnsi="Cambria Math"/>
-            </w:rPr>
-            <m:t xml:space="preserve">) </m:t>
+            <m:t xml:space="preserve">                 (14) </m:t>
           </m:r>
         </m:oMath>
       </m:oMathPara>
@@ -5865,13 +6087,7 @@
                 <w:rPr>
                   <w:rFonts w:ascii="Cambria Math" w:eastAsiaTheme="minorEastAsia" w:hAnsi="Cambria Math"/>
                 </w:rPr>
-                <m:t>q*</m:t>
-              </m:r>
-              <m:r>
-                <w:rPr>
-                  <w:rFonts w:ascii="Cambria Math" w:eastAsiaTheme="minorEastAsia" w:hAnsi="Cambria Math"/>
-                </w:rPr>
-                <m:t>m</m:t>
+                <m:t>q*p</m:t>
               </m:r>
             </m:den>
           </m:f>
@@ -5879,53 +6095,143 @@
             <w:rPr>
               <w:rFonts w:ascii="Cambria Math" w:eastAsiaTheme="minorEastAsia" w:hAnsi="Cambria Math"/>
             </w:rPr>
-            <m:t>*2</m:t>
+            <m:t xml:space="preserve">= 5                </m:t>
           </m:r>
           <m:r>
             <w:rPr>
               <w:rFonts w:ascii="Cambria Math" w:eastAsiaTheme="minorEastAsia" w:hAnsi="Cambria Math"/>
             </w:rPr>
-            <m:t>=</m:t>
+            <m:t xml:space="preserve">      </m:t>
           </m:r>
           <m:r>
             <w:rPr>
               <w:rFonts w:ascii="Cambria Math" w:eastAsiaTheme="minorEastAsia" w:hAnsi="Cambria Math"/>
             </w:rPr>
-            <m:t xml:space="preserve"> </m:t>
+            <m:t xml:space="preserve">                              (15)</m:t>
+          </m:r>
+        </m:oMath>
+      </m:oMathPara>
+    </w:p>
+    <w:p>
+      <w:pPr>
+        <w:jc w:val="both"/>
+      </w:pPr>
+      <w:r>
+        <w:lastRenderedPageBreak/>
+        <w:t>For the wire selection, the current density is taken as 7 A/mm</w:t>
+      </w:r>
+      <w:r>
+        <w:rPr>
+          <w:vertAlign w:val="superscript"/>
+        </w:rPr>
+        <w:t>2</w:t>
+      </w:r>
+      <w:r>
+        <w:t xml:space="preserve"> considering the turbine will be cooled with a fan. </w:t>
+      </w:r>
+      <w:r>
+        <w:t>Also, the efficiency is taken as 0</w:t>
+      </w:r>
+      <w:r>
+        <w:t>.95 to find the apparent power so that the input current can be calculated. As given in eqn. (16) &amp; (17), the input current is 446 Arms.</w:t>
+      </w:r>
+    </w:p>
+    <w:p>
+      <m:oMathPara>
+        <m:oMath>
+          <m:sSub>
+            <m:sSubPr>
+              <m:ctrlPr>
+                <w:rPr>
+                  <w:rFonts w:ascii="Cambria Math" w:hAnsi="Cambria Math"/>
+                  <w:i/>
+                </w:rPr>
+              </m:ctrlPr>
+            </m:sSubPr>
+            <m:e>
+              <m:r>
+                <w:rPr>
+                  <w:rFonts w:ascii="Cambria Math" w:hAnsi="Cambria Math"/>
+                </w:rPr>
+                <m:t>S</m:t>
+              </m:r>
+            </m:e>
+            <m:sub>
+              <m:r>
+                <w:rPr>
+                  <w:rFonts w:ascii="Cambria Math" w:hAnsi="Cambria Math"/>
+                </w:rPr>
+                <m:t>in</m:t>
+              </m:r>
+            </m:sub>
+          </m:sSub>
+          <m:r>
+            <w:rPr>
+              <w:rFonts w:ascii="Cambria Math" w:hAnsi="Cambria Math"/>
+            </w:rPr>
+            <m:t>=</m:t>
+          </m:r>
+          <m:f>
+            <m:fPr>
+              <m:ctrlPr>
+                <w:rPr>
+                  <w:rFonts w:ascii="Cambria Math" w:hAnsi="Cambria Math"/>
+                  <w:i/>
+                </w:rPr>
+              </m:ctrlPr>
+            </m:fPr>
+            <m:num>
+              <m:sSub>
+                <m:sSubPr>
+                  <m:ctrlPr>
+                    <w:rPr>
+                      <w:rFonts w:ascii="Cambria Math" w:hAnsi="Cambria Math"/>
+                      <w:i/>
+                    </w:rPr>
+                  </m:ctrlPr>
+                </m:sSubPr>
+                <m:e>
+                  <m:r>
+                    <w:rPr>
+                      <w:rFonts w:ascii="Cambria Math" w:hAnsi="Cambria Math"/>
+                    </w:rPr>
+                    <m:t>P</m:t>
+                  </m:r>
+                </m:e>
+                <m:sub>
+                  <m:r>
+                    <w:rPr>
+                      <w:rFonts w:ascii="Cambria Math" w:hAnsi="Cambria Math"/>
+                    </w:rPr>
+                    <m:t>out</m:t>
+                  </m:r>
+                </m:sub>
+              </m:sSub>
+            </m:num>
+            <m:den>
+              <m:r>
+                <w:rPr>
+                  <w:rFonts w:ascii="Cambria Math" w:hAnsi="Cambria Math"/>
+                </w:rPr>
+                <m:t>PF*Efficiency</m:t>
+              </m:r>
+            </m:den>
+          </m:f>
+          <m:r>
+            <w:rPr>
+              <w:rFonts w:ascii="Cambria Math" w:hAnsi="Cambria Math"/>
+            </w:rPr>
+            <m:t xml:space="preserve">        (1</m:t>
           </m:r>
           <m:r>
             <w:rPr>
-              <w:rFonts w:ascii="Cambria Math" w:eastAsiaTheme="minorEastAsia" w:hAnsi="Cambria Math"/>
+              <w:rFonts w:ascii="Cambria Math" w:hAnsi="Cambria Math"/>
             </w:rPr>
-            <m:t>5</m:t>
+            <m:t>6</m:t>
           </m:r>
           <m:r>
             <w:rPr>
-              <w:rFonts w:ascii="Cambria Math" w:eastAsiaTheme="minorEastAsia" w:hAnsi="Cambria Math"/>
-            </w:rPr>
-            <m:t xml:space="preserve">           </m:t>
-          </m:r>
-          <m:r>
-            <w:rPr>
-              <w:rFonts w:ascii="Cambria Math" w:eastAsiaTheme="minorEastAsia" w:hAnsi="Cambria Math"/>
-            </w:rPr>
-            <m:t xml:space="preserve">                             </m:t>
-          </m:r>
-          <m:r>
-            <w:rPr>
-              <w:rFonts w:ascii="Cambria Math" w:eastAsiaTheme="minorEastAsia" w:hAnsi="Cambria Math"/>
-            </w:rPr>
-            <m:t xml:space="preserve">  </m:t>
-          </m:r>
-          <m:r>
-            <w:rPr>
-              <w:rFonts w:ascii="Cambria Math" w:eastAsiaTheme="minorEastAsia" w:hAnsi="Cambria Math"/>
-            </w:rPr>
-            <m:t xml:space="preserve">    (15</m:t>
-          </m:r>
-          <m:r>
-            <w:rPr>
-              <w:rFonts w:ascii="Cambria Math" w:eastAsiaTheme="minorEastAsia" w:hAnsi="Cambria Math"/>
+              <w:rFonts w:ascii="Cambria Math" w:hAnsi="Cambria Math"/>
             </w:rPr>
             <m:t>)</m:t>
           </m:r>
@@ -5938,15 +6244,3164 @@
           <w:rFonts w:eastAsiaTheme="minorEastAsia"/>
         </w:rPr>
       </w:pPr>
+      <m:oMathPara>
+        <m:oMath>
+          <m:sSub>
+            <m:sSubPr>
+              <m:ctrlPr>
+                <w:rPr>
+                  <w:rFonts w:ascii="Cambria Math" w:hAnsi="Cambria Math"/>
+                  <w:i/>
+                </w:rPr>
+              </m:ctrlPr>
+            </m:sSubPr>
+            <m:e>
+              <m:r>
+                <w:rPr>
+                  <w:rFonts w:ascii="Cambria Math" w:hAnsi="Cambria Math"/>
+                </w:rPr>
+                <m:t>I</m:t>
+              </m:r>
+            </m:e>
+            <m:sub>
+              <m:r>
+                <w:rPr>
+                  <w:rFonts w:ascii="Cambria Math" w:hAnsi="Cambria Math"/>
+                </w:rPr>
+                <m:t>stator</m:t>
+              </m:r>
+            </m:sub>
+          </m:sSub>
+          <m:r>
+            <w:rPr>
+              <w:rFonts w:ascii="Cambria Math" w:eastAsiaTheme="minorEastAsia" w:hAnsi="Cambria Math"/>
+            </w:rPr>
+            <m:t>=</m:t>
+          </m:r>
+          <m:f>
+            <m:fPr>
+              <m:ctrlPr>
+                <w:rPr>
+                  <w:rFonts w:ascii="Cambria Math" w:eastAsiaTheme="minorEastAsia" w:hAnsi="Cambria Math"/>
+                  <w:i/>
+                </w:rPr>
+              </m:ctrlPr>
+            </m:fPr>
+            <m:num>
+              <m:sSub>
+                <m:sSubPr>
+                  <m:ctrlPr>
+                    <w:rPr>
+                      <w:rFonts w:ascii="Cambria Math" w:eastAsiaTheme="minorEastAsia" w:hAnsi="Cambria Math"/>
+                      <w:i/>
+                    </w:rPr>
+                  </m:ctrlPr>
+                </m:sSubPr>
+                <m:e>
+                  <m:r>
+                    <w:rPr>
+                      <w:rFonts w:ascii="Cambria Math" w:eastAsiaTheme="minorEastAsia" w:hAnsi="Cambria Math"/>
+                    </w:rPr>
+                    <m:t>S</m:t>
+                  </m:r>
+                </m:e>
+                <m:sub>
+                  <m:r>
+                    <w:rPr>
+                      <w:rFonts w:ascii="Cambria Math" w:eastAsiaTheme="minorEastAsia" w:hAnsi="Cambria Math"/>
+                    </w:rPr>
+                    <m:t>in</m:t>
+                  </m:r>
+                </m:sub>
+              </m:sSub>
+            </m:num>
+            <m:den>
+              <m:rad>
+                <m:radPr>
+                  <m:degHide m:val="1"/>
+                  <m:ctrlPr>
+                    <w:rPr>
+                      <w:rFonts w:ascii="Cambria Math" w:eastAsiaTheme="minorEastAsia" w:hAnsi="Cambria Math"/>
+                      <w:i/>
+                    </w:rPr>
+                  </m:ctrlPr>
+                </m:radPr>
+                <m:deg/>
+                <m:e>
+                  <m:r>
+                    <w:rPr>
+                      <w:rFonts w:ascii="Cambria Math" w:eastAsiaTheme="minorEastAsia" w:hAnsi="Cambria Math"/>
+                    </w:rPr>
+                    <m:t>3</m:t>
+                  </m:r>
+                </m:e>
+              </m:rad>
+              <m:r>
+                <w:rPr>
+                  <w:rFonts w:ascii="Cambria Math" w:eastAsiaTheme="minorEastAsia" w:hAnsi="Cambria Math"/>
+                </w:rPr>
+                <m:t>*</m:t>
+              </m:r>
+              <m:sSub>
+                <m:sSubPr>
+                  <m:ctrlPr>
+                    <w:rPr>
+                      <w:rFonts w:ascii="Cambria Math" w:eastAsiaTheme="minorEastAsia" w:hAnsi="Cambria Math"/>
+                      <w:i/>
+                    </w:rPr>
+                  </m:ctrlPr>
+                </m:sSubPr>
+                <m:e>
+                  <m:r>
+                    <w:rPr>
+                      <w:rFonts w:ascii="Cambria Math" w:eastAsiaTheme="minorEastAsia" w:hAnsi="Cambria Math"/>
+                    </w:rPr>
+                    <m:t>V</m:t>
+                  </m:r>
+                </m:e>
+                <m:sub>
+                  <m:r>
+                    <w:rPr>
+                      <w:rFonts w:ascii="Cambria Math" w:eastAsiaTheme="minorEastAsia" w:hAnsi="Cambria Math"/>
+                    </w:rPr>
+                    <m:t>LL</m:t>
+                  </m:r>
+                </m:sub>
+              </m:sSub>
+            </m:den>
+          </m:f>
+          <m:r>
+            <w:rPr>
+              <w:rFonts w:ascii="Cambria Math" w:eastAsiaTheme="minorEastAsia" w:hAnsi="Cambria Math"/>
+            </w:rPr>
+            <m:t xml:space="preserve">                  </m:t>
+          </m:r>
+          <m:d>
+            <m:dPr>
+              <m:ctrlPr>
+                <w:rPr>
+                  <w:rFonts w:ascii="Cambria Math" w:eastAsiaTheme="minorEastAsia" w:hAnsi="Cambria Math"/>
+                  <w:i/>
+                </w:rPr>
+              </m:ctrlPr>
+            </m:dPr>
+            <m:e>
+              <m:r>
+                <w:rPr>
+                  <w:rFonts w:ascii="Cambria Math" w:eastAsiaTheme="minorEastAsia" w:hAnsi="Cambria Math"/>
+                </w:rPr>
+                <m:t>17</m:t>
+              </m:r>
+            </m:e>
+          </m:d>
+        </m:oMath>
+      </m:oMathPara>
     </w:p>
     <w:p>
-      <w:r>
-        <w:t>Cable Length !</w:t>
-      </w:r>
-      <w:bookmarkStart w:id="3" w:name="_GoBack"/>
-      <w:bookmarkEnd w:id="3"/>
+      <w:pPr>
+        <w:jc w:val="both"/>
+        <w:rPr>
+          <w:rFonts w:eastAsiaTheme="minorEastAsia"/>
+        </w:rPr>
+      </w:pPr>
+      <w:r>
+        <w:rPr>
+          <w:rFonts w:eastAsiaTheme="minorEastAsia"/>
+        </w:rPr>
+        <w:t>For the found input current, the required wire area is calculated as 63.8 mm</w:t>
+      </w:r>
+      <w:r>
+        <w:rPr>
+          <w:rFonts w:eastAsiaTheme="minorEastAsia"/>
+          <w:vertAlign w:val="superscript"/>
+        </w:rPr>
+        <w:t>2</w:t>
+      </w:r>
+      <w:r>
+        <w:rPr>
+          <w:rFonts w:eastAsiaTheme="minorEastAsia"/>
+        </w:rPr>
+        <w:t>. Since the cable area is thick too much, considering the skin effect, parallel conductors should be used. AWG 9 wire is selected with 6.63 mm</w:t>
+      </w:r>
+      <w:r>
+        <w:rPr>
+          <w:rFonts w:eastAsiaTheme="minorEastAsia"/>
+          <w:vertAlign w:val="superscript"/>
+        </w:rPr>
+        <w:t>2</w:t>
+      </w:r>
+      <w:r>
+        <w:rPr>
+          <w:rFonts w:eastAsiaTheme="minorEastAsia"/>
+        </w:rPr>
+        <w:t xml:space="preserve"> area, so 10 parallel conductors are used.</w:t>
+      </w:r>
+      <w:r>
+        <w:rPr>
+          <w:rFonts w:eastAsiaTheme="minorEastAsia"/>
+        </w:rPr>
+        <w:t xml:space="preserve"> Also it is assumed that each wires have insulations with 0.5 mm thickness.</w:t>
+      </w:r>
+      <w:r>
+        <w:rPr>
+          <w:rFonts w:eastAsiaTheme="minorEastAsia"/>
+        </w:rPr>
+        <w:t xml:space="preserve"> The resulting wire area is calculated again and with the fill factor, 0.6, the r</w:t>
+      </w:r>
+      <w:r>
+        <w:rPr>
+          <w:rFonts w:eastAsiaTheme="minorEastAsia"/>
+        </w:rPr>
+        <w:t>equired slot area is calculated as in eqn. (18)</w:t>
+      </w:r>
+      <w:r>
+        <w:rPr>
+          <w:rFonts w:eastAsiaTheme="minorEastAsia"/>
+        </w:rPr>
+        <w:t>.</w:t>
+      </w:r>
+    </w:p>
+    <w:p>
+      <w:pPr>
+        <w:jc w:val="both"/>
+        <w:rPr>
+          <w:rFonts w:eastAsiaTheme="minorEastAsia"/>
+        </w:rPr>
+      </w:pPr>
+      <m:oMathPara>
+        <m:oMath>
+          <m:sSub>
+            <m:sSubPr>
+              <m:ctrlPr>
+                <w:rPr>
+                  <w:rFonts w:ascii="Cambria Math" w:eastAsiaTheme="minorEastAsia" w:hAnsi="Cambria Math"/>
+                  <w:i/>
+                </w:rPr>
+              </m:ctrlPr>
+            </m:sSubPr>
+            <m:e>
+              <m:r>
+                <w:rPr>
+                  <w:rFonts w:ascii="Cambria Math" w:eastAsiaTheme="minorEastAsia" w:hAnsi="Cambria Math"/>
+                </w:rPr>
+                <m:t>A</m:t>
+              </m:r>
+            </m:e>
+            <m:sub>
+              <m:r>
+                <w:rPr>
+                  <w:rFonts w:ascii="Cambria Math" w:eastAsiaTheme="minorEastAsia" w:hAnsi="Cambria Math"/>
+                </w:rPr>
+                <m:t>slot</m:t>
+              </m:r>
+            </m:sub>
+          </m:sSub>
+          <m:r>
+            <w:rPr>
+              <w:rFonts w:ascii="Cambria Math" w:eastAsiaTheme="minorEastAsia" w:hAnsi="Cambria Math"/>
+            </w:rPr>
+            <m:t>=</m:t>
+          </m:r>
+          <m:sSub>
+            <m:sSubPr>
+              <m:ctrlPr>
+                <w:rPr>
+                  <w:rFonts w:ascii="Cambria Math" w:eastAsiaTheme="minorEastAsia" w:hAnsi="Cambria Math"/>
+                  <w:i/>
+                </w:rPr>
+              </m:ctrlPr>
+            </m:sSubPr>
+            <m:e>
+              <m:r>
+                <w:rPr>
+                  <w:rFonts w:ascii="Cambria Math" w:eastAsiaTheme="minorEastAsia" w:hAnsi="Cambria Math"/>
+                </w:rPr>
+                <m:t>N</m:t>
+              </m:r>
+            </m:e>
+            <m:sub>
+              <m:r>
+                <w:rPr>
+                  <w:rFonts w:ascii="Cambria Math" w:eastAsiaTheme="minorEastAsia" w:hAnsi="Cambria Math"/>
+                </w:rPr>
+                <m:t>slot</m:t>
+              </m:r>
+            </m:sub>
+          </m:sSub>
+          <m:r>
+            <w:rPr>
+              <w:rFonts w:ascii="Cambria Math" w:eastAsiaTheme="minorEastAsia" w:hAnsi="Cambria Math"/>
+            </w:rPr>
+            <m:t>*</m:t>
+          </m:r>
+          <m:f>
+            <m:fPr>
+              <m:ctrlPr>
+                <w:rPr>
+                  <w:rFonts w:ascii="Cambria Math" w:eastAsiaTheme="minorEastAsia" w:hAnsi="Cambria Math"/>
+                  <w:i/>
+                </w:rPr>
+              </m:ctrlPr>
+            </m:fPr>
+            <m:num>
+              <m:sSub>
+                <m:sSubPr>
+                  <m:ctrlPr>
+                    <w:rPr>
+                      <w:rFonts w:ascii="Cambria Math" w:eastAsiaTheme="minorEastAsia" w:hAnsi="Cambria Math"/>
+                      <w:i/>
+                    </w:rPr>
+                  </m:ctrlPr>
+                </m:sSubPr>
+                <m:e>
+                  <m:r>
+                    <w:rPr>
+                      <w:rFonts w:ascii="Cambria Math" w:eastAsiaTheme="minorEastAsia" w:hAnsi="Cambria Math"/>
+                    </w:rPr>
+                    <m:t>A</m:t>
+                  </m:r>
+                </m:e>
+                <m:sub>
+                  <m:r>
+                    <w:rPr>
+                      <w:rFonts w:ascii="Cambria Math" w:eastAsiaTheme="minorEastAsia" w:hAnsi="Cambria Math"/>
+                    </w:rPr>
+                    <m:t>wire</m:t>
+                  </m:r>
+                </m:sub>
+              </m:sSub>
+            </m:num>
+            <m:den>
+              <m:r>
+                <w:rPr>
+                  <w:rFonts w:ascii="Cambria Math" w:eastAsiaTheme="minorEastAsia" w:hAnsi="Cambria Math"/>
+                </w:rPr>
+                <m:t>Fill Factor</m:t>
+              </m:r>
+            </m:den>
+          </m:f>
+          <m:r>
+            <w:rPr>
+              <w:rFonts w:ascii="Cambria Math" w:eastAsiaTheme="minorEastAsia" w:hAnsi="Cambria Math"/>
+            </w:rPr>
+            <m:t xml:space="preserve">                </m:t>
+          </m:r>
+          <m:d>
+            <m:dPr>
+              <m:ctrlPr>
+                <w:rPr>
+                  <w:rFonts w:ascii="Cambria Math" w:eastAsiaTheme="minorEastAsia" w:hAnsi="Cambria Math"/>
+                  <w:i/>
+                </w:rPr>
+              </m:ctrlPr>
+            </m:dPr>
+            <m:e>
+              <m:r>
+                <w:rPr>
+                  <w:rFonts w:ascii="Cambria Math" w:eastAsiaTheme="minorEastAsia" w:hAnsi="Cambria Math"/>
+                </w:rPr>
+                <m:t>18</m:t>
+              </m:r>
+            </m:e>
+          </m:d>
+        </m:oMath>
+      </m:oMathPara>
+    </w:p>
+    <w:p>
+      <w:pPr>
+        <w:pStyle w:val="Balk2"/>
+        <w:rPr>
+          <w:rFonts w:eastAsiaTheme="minorEastAsia"/>
+        </w:rPr>
+      </w:pPr>
+      <w:bookmarkStart w:id="5" w:name="_Toc515920171"/>
+      <w:r>
+        <w:rPr>
+          <w:rFonts w:eastAsiaTheme="minorEastAsia"/>
+        </w:rPr>
+        <w:t>Lamination</w:t>
+      </w:r>
+      <w:r>
+        <w:rPr>
+          <w:rFonts w:eastAsiaTheme="minorEastAsia"/>
+        </w:rPr>
+        <w:t xml:space="preserve"> Dimensions</w:t>
+      </w:r>
+      <w:bookmarkEnd w:id="5"/>
+    </w:p>
+    <w:p>
+      <w:pPr>
+        <w:jc w:val="both"/>
+      </w:pPr>
+      <w:r>
+        <w:t>For the lamination material JFE_Steel_35HNE300 is selected from the Maxwell library.</w:t>
+      </w:r>
+      <w:r>
+        <w:t xml:space="preserve"> It is seen on the B-H curve of the material</w:t>
+      </w:r>
+      <w:r>
+        <w:t xml:space="preserve"> as shown in Fig. 7,</w:t>
+      </w:r>
+      <w:r>
+        <w:t xml:space="preserve"> the material can operate up to 1.8T without saturation and 1.5T can be considered as </w:t>
+      </w:r>
+      <w:r>
+        <w:t>the</w:t>
+      </w:r>
+      <w:r>
+        <w:t xml:space="preserve"> safe</w:t>
+      </w:r>
+      <w:r>
+        <w:t xml:space="preserve"> </w:t>
+      </w:r>
+      <w:r>
+        <w:t>limit.</w:t>
+      </w:r>
+    </w:p>
+    <w:p>
+      <w:pPr>
+        <w:keepNext/>
+      </w:pPr>
+      <w:r>
+        <w:rPr>
+          <w:noProof/>
+          <w:lang w:eastAsia="en-GB"/>
+        </w:rPr>
+        <w:drawing>
+          <wp:inline distT="0" distB="0" distL="0" distR="0" wp14:anchorId="4681E95D" wp14:editId="00E27226">
+            <wp:extent cx="5760720" cy="2804160"/>
+            <wp:effectExtent l="0" t="0" r="0" b="0"/>
+            <wp:docPr id="3" name="Resim 3"/>
+            <wp:cNvGraphicFramePr>
+              <a:graphicFrameLocks xmlns:a="http://schemas.openxmlformats.org/drawingml/2006/main" noChangeAspect="1"/>
+            </wp:cNvGraphicFramePr>
+            <a:graphic xmlns:a="http://schemas.openxmlformats.org/drawingml/2006/main">
+              <a:graphicData uri="http://schemas.openxmlformats.org/drawingml/2006/picture">
+                <pic:pic xmlns:pic="http://schemas.openxmlformats.org/drawingml/2006/picture">
+                  <pic:nvPicPr>
+                    <pic:cNvPr id="1" name=""/>
+                    <pic:cNvPicPr/>
+                  </pic:nvPicPr>
+                  <pic:blipFill>
+                    <a:blip r:embed="rId15"/>
+                    <a:stretch>
+                      <a:fillRect/>
+                    </a:stretch>
+                  </pic:blipFill>
+                  <pic:spPr>
+                    <a:xfrm>
+                      <a:off x="0" y="0"/>
+                      <a:ext cx="5760720" cy="2804160"/>
+                    </a:xfrm>
+                    <a:prstGeom prst="rect">
+                      <a:avLst/>
+                    </a:prstGeom>
+                  </pic:spPr>
+                </pic:pic>
+              </a:graphicData>
+            </a:graphic>
+          </wp:inline>
+        </w:drawing>
+      </w:r>
+    </w:p>
+    <w:p>
+      <w:pPr>
+        <w:pStyle w:val="ResimYazs"/>
+        <w:jc w:val="center"/>
+      </w:pPr>
+      <w:r>
+        <w:t xml:space="preserve">Figure </w:t>
+      </w:r>
+      <w:r>
+        <w:fldChar w:fldCharType="begin"/>
+      </w:r>
+      <w:r>
+        <w:instrText xml:space="preserve"> SEQ Figure \* ARABIC </w:instrText>
+      </w:r>
+      <w:r>
+        <w:fldChar w:fldCharType="separate"/>
+      </w:r>
+      <w:r>
+        <w:rPr>
+          <w:noProof/>
+        </w:rPr>
+        <w:t>7</w:t>
+      </w:r>
+      <w:r>
+        <w:fldChar w:fldCharType="end"/>
+      </w:r>
+      <w:r>
+        <w:t>: B-H curve of the core</w:t>
+      </w:r>
+    </w:p>
+    <w:p>
+      <w:pPr>
+        <w:jc w:val="both"/>
+      </w:pPr>
+      <w:r>
+        <w:t xml:space="preserve">The slot dimensioning is important to ensure the motor tooth is not saturated. </w:t>
+      </w:r>
+      <w:r>
+        <w:t xml:space="preserve">If the tooth width is taken as small, it means that there will be saturation in the teeth which will affect the efficiency and heating. </w:t>
+      </w:r>
+      <w:r>
+        <w:t xml:space="preserve"> Tooth width is calculated using eqn. (19). </w:t>
+      </w:r>
+      <w:r>
+        <w:t xml:space="preserve">In this equation, since we don’t have any duck, </w:t>
+      </w:r>
+      <w:proofErr w:type="spellStart"/>
+      <w:r>
+        <w:t>n</w:t>
+      </w:r>
+      <w:r>
+        <w:rPr>
+          <w:vertAlign w:val="subscript"/>
+        </w:rPr>
+        <w:t>V</w:t>
+      </w:r>
+      <w:proofErr w:type="spellEnd"/>
+      <w:r>
+        <w:t xml:space="preserve"> is zero. Peak value of the tooth flux density is determined as 1.5T and stacking factor, </w:t>
+      </w:r>
+      <w:proofErr w:type="spellStart"/>
+      <w:proofErr w:type="gramStart"/>
+      <w:r>
+        <w:t>k</w:t>
+      </w:r>
+      <w:r>
+        <w:rPr>
+          <w:vertAlign w:val="subscript"/>
+        </w:rPr>
+        <w:t>FE</w:t>
+      </w:r>
+      <w:proofErr w:type="spellEnd"/>
+      <w:r>
+        <w:rPr>
+          <w:vertAlign w:val="subscript"/>
+        </w:rPr>
+        <w:t xml:space="preserve"> </w:t>
+      </w:r>
+      <w:r>
+        <w:t>,</w:t>
+      </w:r>
+      <w:proofErr w:type="gramEnd"/>
+      <w:r>
+        <w:t xml:space="preserve"> is considered as 0.96.</w:t>
+      </w:r>
+      <w:r>
+        <w:t xml:space="preserve"> Since the slot is designed with parallel side lines, the Bs2 and Bs1 is equal to slot pitch minus tooth width</w:t>
+      </w:r>
+      <w:r>
+        <w:t>, Fig. 8</w:t>
+      </w:r>
+      <w:r>
+        <w:t>.</w:t>
+      </w:r>
+      <w:r>
+        <w:t xml:space="preserve"> Here, </w:t>
+      </w:r>
+      <w:proofErr w:type="spellStart"/>
+      <w:r>
+        <w:t>b</w:t>
+      </w:r>
+      <w:r>
+        <w:rPr>
+          <w:vertAlign w:val="subscript"/>
+        </w:rPr>
+        <w:t>d</w:t>
+      </w:r>
+      <w:proofErr w:type="spellEnd"/>
+      <w:r>
+        <w:t xml:space="preserve"> is 20.3 mm and Bs1 is 21.1 mm where the slot pitch is 41.4 mm.</w:t>
+      </w:r>
+    </w:p>
+    <w:p>
+      <w:pPr>
+        <w:rPr>
+          <w:rFonts w:eastAsiaTheme="minorEastAsia"/>
+        </w:rPr>
+      </w:pPr>
+      <m:oMathPara>
+        <m:oMath>
+          <m:sSub>
+            <m:sSubPr>
+              <m:ctrlPr>
+                <w:rPr>
+                  <w:rFonts w:ascii="Cambria Math" w:hAnsi="Cambria Math"/>
+                  <w:i/>
+                </w:rPr>
+              </m:ctrlPr>
+            </m:sSubPr>
+            <m:e>
+              <m:r>
+                <w:rPr>
+                  <w:rFonts w:ascii="Cambria Math" w:hAnsi="Cambria Math"/>
+                </w:rPr>
+                <m:t>b</m:t>
+              </m:r>
+            </m:e>
+            <m:sub>
+              <m:r>
+                <w:rPr>
+                  <w:rFonts w:ascii="Cambria Math" w:hAnsi="Cambria Math"/>
+                </w:rPr>
+                <m:t>d</m:t>
+              </m:r>
+            </m:sub>
+          </m:sSub>
+          <m:r>
+            <w:rPr>
+              <w:rFonts w:ascii="Cambria Math" w:hAnsi="Cambria Math"/>
+            </w:rPr>
+            <m:t>=</m:t>
+          </m:r>
+          <m:f>
+            <m:fPr>
+              <m:ctrlPr>
+                <w:rPr>
+                  <w:rFonts w:ascii="Cambria Math" w:hAnsi="Cambria Math"/>
+                  <w:i/>
+                </w:rPr>
+              </m:ctrlPr>
+            </m:fPr>
+            <m:num>
+              <m:sSup>
+                <m:sSupPr>
+                  <m:ctrlPr>
+                    <w:rPr>
+                      <w:rFonts w:ascii="Cambria Math" w:hAnsi="Cambria Math"/>
+                      <w:i/>
+                    </w:rPr>
+                  </m:ctrlPr>
+                </m:sSupPr>
+                <m:e>
+                  <m:r>
+                    <w:rPr>
+                      <w:rFonts w:ascii="Cambria Math" w:hAnsi="Cambria Math"/>
+                    </w:rPr>
+                    <m:t>L</m:t>
+                  </m:r>
+                </m:e>
+                <m:sup>
+                  <m:r>
+                    <w:rPr>
+                      <w:rFonts w:ascii="Cambria Math" w:hAnsi="Cambria Math"/>
+                    </w:rPr>
+                    <m:t>'</m:t>
+                  </m:r>
+                </m:sup>
+              </m:sSup>
+              <m:r>
+                <w:rPr>
+                  <w:rFonts w:ascii="Cambria Math" w:hAnsi="Cambria Math"/>
+                </w:rPr>
+                <m:t xml:space="preserve">* </m:t>
+              </m:r>
+              <m:sSub>
+                <m:sSubPr>
+                  <m:ctrlPr>
+                    <w:rPr>
+                      <w:rFonts w:ascii="Cambria Math" w:hAnsi="Cambria Math"/>
+                      <w:i/>
+                    </w:rPr>
+                  </m:ctrlPr>
+                </m:sSubPr>
+                <m:e>
+                  <m:r>
+                    <w:rPr>
+                      <w:rFonts w:ascii="Cambria Math" w:hAnsi="Cambria Math"/>
+                    </w:rPr>
+                    <m:t>τ</m:t>
+                  </m:r>
+                </m:e>
+                <m:sub>
+                  <m:r>
+                    <w:rPr>
+                      <w:rFonts w:ascii="Cambria Math" w:hAnsi="Cambria Math"/>
+                    </w:rPr>
+                    <m:t>u</m:t>
+                  </m:r>
+                </m:sub>
+              </m:sSub>
+              <m:r>
+                <w:rPr>
+                  <w:rFonts w:ascii="Cambria Math" w:hAnsi="Cambria Math"/>
+                </w:rPr>
+                <m:t>*</m:t>
+              </m:r>
+              <m:sSub>
+                <m:sSubPr>
+                  <m:ctrlPr>
+                    <w:rPr>
+                      <w:rFonts w:ascii="Cambria Math" w:hAnsi="Cambria Math"/>
+                      <w:i/>
+                    </w:rPr>
+                  </m:ctrlPr>
+                </m:sSubPr>
+                <m:e>
+                  <m:acc>
+                    <m:accPr>
+                      <m:ctrlPr>
+                        <w:rPr>
+                          <w:rFonts w:ascii="Cambria Math" w:hAnsi="Cambria Math"/>
+                          <w:i/>
+                        </w:rPr>
+                      </m:ctrlPr>
+                    </m:accPr>
+                    <m:e>
+                      <m:r>
+                        <w:rPr>
+                          <w:rFonts w:ascii="Cambria Math" w:hAnsi="Cambria Math"/>
+                        </w:rPr>
+                        <m:t>B</m:t>
+                      </m:r>
+                    </m:e>
+                  </m:acc>
+                </m:e>
+                <m:sub>
+                  <m:r>
+                    <w:rPr>
+                      <w:rFonts w:ascii="Cambria Math" w:hAnsi="Cambria Math"/>
+                    </w:rPr>
+                    <m:t>airgap</m:t>
+                  </m:r>
+                </m:sub>
+              </m:sSub>
+            </m:num>
+            <m:den>
+              <m:sSub>
+                <m:sSubPr>
+                  <m:ctrlPr>
+                    <w:rPr>
+                      <w:rFonts w:ascii="Cambria Math" w:hAnsi="Cambria Math"/>
+                      <w:i/>
+                    </w:rPr>
+                  </m:ctrlPr>
+                </m:sSubPr>
+                <m:e>
+                  <m:r>
+                    <w:rPr>
+                      <w:rFonts w:ascii="Cambria Math" w:hAnsi="Cambria Math"/>
+                    </w:rPr>
+                    <m:t>k</m:t>
+                  </m:r>
+                </m:e>
+                <m:sub>
+                  <m:r>
+                    <w:rPr>
+                      <w:rFonts w:ascii="Cambria Math" w:hAnsi="Cambria Math"/>
+                    </w:rPr>
+                    <m:t>FE</m:t>
+                  </m:r>
+                </m:sub>
+              </m:sSub>
+              <m:r>
+                <w:rPr>
+                  <w:rFonts w:ascii="Cambria Math" w:hAnsi="Cambria Math"/>
+                </w:rPr>
+                <m:t>*</m:t>
+              </m:r>
+              <m:d>
+                <m:dPr>
+                  <m:ctrlPr>
+                    <w:rPr>
+                      <w:rFonts w:ascii="Cambria Math" w:hAnsi="Cambria Math"/>
+                      <w:i/>
+                    </w:rPr>
+                  </m:ctrlPr>
+                </m:dPr>
+                <m:e>
+                  <m:r>
+                    <w:rPr>
+                      <w:rFonts w:ascii="Cambria Math" w:hAnsi="Cambria Math"/>
+                    </w:rPr>
+                    <m:t>L-</m:t>
+                  </m:r>
+                  <m:sSub>
+                    <m:sSubPr>
+                      <m:ctrlPr>
+                        <w:rPr>
+                          <w:rFonts w:ascii="Cambria Math" w:hAnsi="Cambria Math"/>
+                          <w:i/>
+                        </w:rPr>
+                      </m:ctrlPr>
+                    </m:sSubPr>
+                    <m:e>
+                      <m:r>
+                        <w:rPr>
+                          <w:rFonts w:ascii="Cambria Math" w:hAnsi="Cambria Math"/>
+                        </w:rPr>
+                        <m:t>n</m:t>
+                      </m:r>
+                    </m:e>
+                    <m:sub>
+                      <m:r>
+                        <w:rPr>
+                          <w:rFonts w:ascii="Cambria Math" w:hAnsi="Cambria Math"/>
+                        </w:rPr>
+                        <m:t>v</m:t>
+                      </m:r>
+                    </m:sub>
+                  </m:sSub>
+                  <m:r>
+                    <w:rPr>
+                      <w:rFonts w:ascii="Cambria Math" w:hAnsi="Cambria Math"/>
+                    </w:rPr>
+                    <m:t>*</m:t>
+                  </m:r>
+                  <m:sSub>
+                    <m:sSubPr>
+                      <m:ctrlPr>
+                        <w:rPr>
+                          <w:rFonts w:ascii="Cambria Math" w:hAnsi="Cambria Math"/>
+                          <w:i/>
+                        </w:rPr>
+                      </m:ctrlPr>
+                    </m:sSubPr>
+                    <m:e>
+                      <m:r>
+                        <w:rPr>
+                          <w:rFonts w:ascii="Cambria Math" w:hAnsi="Cambria Math"/>
+                        </w:rPr>
+                        <m:t>b</m:t>
+                      </m:r>
+                    </m:e>
+                    <m:sub>
+                      <m:r>
+                        <w:rPr>
+                          <w:rFonts w:ascii="Cambria Math" w:hAnsi="Cambria Math"/>
+                        </w:rPr>
+                        <m:t>v</m:t>
+                      </m:r>
+                    </m:sub>
+                  </m:sSub>
+                </m:e>
+              </m:d>
+              <m:r>
+                <w:rPr>
+                  <w:rFonts w:ascii="Cambria Math" w:hAnsi="Cambria Math"/>
+                </w:rPr>
+                <m:t>*</m:t>
+              </m:r>
+              <m:sSub>
+                <m:sSubPr>
+                  <m:ctrlPr>
+                    <w:rPr>
+                      <w:rFonts w:ascii="Cambria Math" w:hAnsi="Cambria Math"/>
+                      <w:i/>
+                    </w:rPr>
+                  </m:ctrlPr>
+                </m:sSubPr>
+                <m:e>
+                  <m:acc>
+                    <m:accPr>
+                      <m:ctrlPr>
+                        <w:rPr>
+                          <w:rFonts w:ascii="Cambria Math" w:hAnsi="Cambria Math"/>
+                          <w:i/>
+                        </w:rPr>
+                      </m:ctrlPr>
+                    </m:accPr>
+                    <m:e>
+                      <m:r>
+                        <w:rPr>
+                          <w:rFonts w:ascii="Cambria Math" w:hAnsi="Cambria Math"/>
+                        </w:rPr>
+                        <m:t>B</m:t>
+                      </m:r>
+                    </m:e>
+                  </m:acc>
+                </m:e>
+                <m:sub>
+                  <m:r>
+                    <w:rPr>
+                      <w:rFonts w:ascii="Cambria Math" w:hAnsi="Cambria Math"/>
+                    </w:rPr>
+                    <m:t>d</m:t>
+                  </m:r>
+                </m:sub>
+              </m:sSub>
+            </m:den>
+          </m:f>
+          <m:r>
+            <w:rPr>
+              <w:rFonts w:ascii="Cambria Math" w:hAnsi="Cambria Math"/>
+            </w:rPr>
+            <m:t xml:space="preserve">                                 (19)</m:t>
+          </m:r>
+        </m:oMath>
+      </m:oMathPara>
+    </w:p>
+    <w:p>
+      <w:pPr>
+        <w:keepNext/>
+        <w:jc w:val="center"/>
+      </w:pPr>
+      <w:r>
+        <w:rPr>
+          <w:noProof/>
+          <w:lang w:eastAsia="en-GB"/>
+        </w:rPr>
+        <w:lastRenderedPageBreak/>
+        <w:drawing>
+          <wp:inline distT="0" distB="0" distL="0" distR="0" wp14:anchorId="0A41DBB9" wp14:editId="1B96F95D">
+            <wp:extent cx="1866900" cy="1933575"/>
+            <wp:effectExtent l="0" t="0" r="0" b="9525"/>
+            <wp:docPr id="10" name="Resim 10"/>
+            <wp:cNvGraphicFramePr>
+              <a:graphicFrameLocks xmlns:a="http://schemas.openxmlformats.org/drawingml/2006/main" noChangeAspect="1"/>
+            </wp:cNvGraphicFramePr>
+            <a:graphic xmlns:a="http://schemas.openxmlformats.org/drawingml/2006/main">
+              <a:graphicData uri="http://schemas.openxmlformats.org/drawingml/2006/picture">
+                <pic:pic xmlns:pic="http://schemas.openxmlformats.org/drawingml/2006/picture">
+                  <pic:nvPicPr>
+                    <pic:cNvPr id="1" name=""/>
+                    <pic:cNvPicPr/>
+                  </pic:nvPicPr>
+                  <pic:blipFill>
+                    <a:blip r:embed="rId16"/>
+                    <a:stretch>
+                      <a:fillRect/>
+                    </a:stretch>
+                  </pic:blipFill>
+                  <pic:spPr>
+                    <a:xfrm>
+                      <a:off x="0" y="0"/>
+                      <a:ext cx="1866900" cy="1933575"/>
+                    </a:xfrm>
+                    <a:prstGeom prst="rect">
+                      <a:avLst/>
+                    </a:prstGeom>
+                  </pic:spPr>
+                </pic:pic>
+              </a:graphicData>
+            </a:graphic>
+          </wp:inline>
+        </w:drawing>
+      </w:r>
+    </w:p>
+    <w:p>
+      <w:pPr>
+        <w:pStyle w:val="ResimYazs"/>
+        <w:jc w:val="center"/>
+      </w:pPr>
+      <w:r>
+        <w:t xml:space="preserve">Figure </w:t>
+      </w:r>
+      <w:r>
+        <w:fldChar w:fldCharType="begin"/>
+      </w:r>
+      <w:r>
+        <w:instrText xml:space="preserve"> SEQ Figure \* ARABIC </w:instrText>
+      </w:r>
+      <w:r>
+        <w:fldChar w:fldCharType="separate"/>
+      </w:r>
+      <w:r>
+        <w:rPr>
+          <w:noProof/>
+        </w:rPr>
+        <w:t>8</w:t>
+      </w:r>
+      <w:r>
+        <w:fldChar w:fldCharType="end"/>
+      </w:r>
+      <w:r>
+        <w:t xml:space="preserve">: Example </w:t>
+      </w:r>
+      <w:r>
+        <w:t xml:space="preserve">Stator </w:t>
+      </w:r>
+      <w:r>
+        <w:t>Slot</w:t>
+      </w:r>
+    </w:p>
+    <w:p>
+      <w:pPr>
+        <w:jc w:val="both"/>
+      </w:pPr>
+      <w:r>
+        <w:t xml:space="preserve">Now, the slot area is calculated and slot width is calculated as well; thus, the slot depth </w:t>
+      </w:r>
+      <w:r>
+        <w:t>can be</w:t>
+      </w:r>
+      <w:r>
+        <w:t xml:space="preserve"> calculated by dividing slot area by slot width</w:t>
+      </w:r>
+      <w:r>
+        <w:t xml:space="preserve"> and Hs2 is 48 mm.</w:t>
+      </w:r>
+      <w:r>
+        <w:t xml:space="preserve"> The remaining parts of the slot is determined using simulation results and they are as Bs0 is 15</w:t>
+      </w:r>
+      <w:r>
+        <w:t xml:space="preserve"> mm, Hs0 is 3 mm and Rs is 0.</w:t>
+      </w:r>
+    </w:p>
+    <w:p>
+      <w:pPr>
+        <w:jc w:val="both"/>
+      </w:pPr>
+      <w:r>
+        <w:t>Another important dimension in the lamination is the thickness of the yoke. Since the flux flows in yoke over a pole it is thickness is very important for eliminating core losses and also thermal problems.</w:t>
+      </w:r>
+      <w:r>
+        <w:t xml:space="preserve"> The thickness of the yoke is calculated with eqn. (20) as 39 mm.</w:t>
+      </w:r>
+      <w:r>
+        <w:t xml:space="preserve"> The peak value of the flux density in the yoke is again considered as 1.5 T.</w:t>
+      </w:r>
+    </w:p>
+    <w:p>
+      <w:pPr>
+        <w:rPr>
+          <w:rFonts w:eastAsiaTheme="minorEastAsia"/>
+        </w:rPr>
+      </w:pPr>
+      <m:oMathPara>
+        <m:oMath>
+          <m:sSub>
+            <m:sSubPr>
+              <m:ctrlPr>
+                <w:rPr>
+                  <w:rFonts w:ascii="Cambria Math" w:hAnsi="Cambria Math"/>
+                  <w:i/>
+                </w:rPr>
+              </m:ctrlPr>
+            </m:sSubPr>
+            <m:e>
+              <m:r>
+                <w:rPr>
+                  <w:rFonts w:ascii="Cambria Math" w:hAnsi="Cambria Math"/>
+                </w:rPr>
+                <m:t>h</m:t>
+              </m:r>
+            </m:e>
+            <m:sub>
+              <m:r>
+                <w:rPr>
+                  <w:rFonts w:ascii="Cambria Math" w:hAnsi="Cambria Math"/>
+                </w:rPr>
+                <m:t>ys</m:t>
+              </m:r>
+            </m:sub>
+          </m:sSub>
+          <m:r>
+            <w:rPr>
+              <w:rFonts w:ascii="Cambria Math" w:hAnsi="Cambria Math"/>
+            </w:rPr>
+            <m:t>=</m:t>
+          </m:r>
+          <m:f>
+            <m:fPr>
+              <m:ctrlPr>
+                <w:rPr>
+                  <w:rFonts w:ascii="Cambria Math" w:hAnsi="Cambria Math"/>
+                  <w:i/>
+                </w:rPr>
+              </m:ctrlPr>
+            </m:fPr>
+            <m:num>
+              <m:sSub>
+                <m:sSubPr>
+                  <m:ctrlPr>
+                    <w:rPr>
+                      <w:rFonts w:ascii="Cambria Math" w:hAnsi="Cambria Math"/>
+                      <w:i/>
+                    </w:rPr>
+                  </m:ctrlPr>
+                </m:sSubPr>
+                <m:e>
+                  <m:r>
+                    <w:rPr>
+                      <w:rFonts w:ascii="Cambria Math" w:hAnsi="Cambria Math"/>
+                    </w:rPr>
+                    <m:t>∅</m:t>
+                  </m:r>
+                </m:e>
+                <m:sub>
+                  <m:r>
+                    <w:rPr>
+                      <w:rFonts w:ascii="Cambria Math" w:hAnsi="Cambria Math"/>
+                    </w:rPr>
+                    <m:t>m</m:t>
+                  </m:r>
+                </m:sub>
+              </m:sSub>
+            </m:num>
+            <m:den>
+              <m:r>
+                <w:rPr>
+                  <w:rFonts w:ascii="Cambria Math" w:hAnsi="Cambria Math"/>
+                </w:rPr>
+                <m:t>2*</m:t>
+              </m:r>
+              <m:sSub>
+                <m:sSubPr>
+                  <m:ctrlPr>
+                    <w:rPr>
+                      <w:rFonts w:ascii="Cambria Math" w:hAnsi="Cambria Math"/>
+                      <w:i/>
+                    </w:rPr>
+                  </m:ctrlPr>
+                </m:sSubPr>
+                <m:e>
+                  <m:r>
+                    <w:rPr>
+                      <w:rFonts w:ascii="Cambria Math" w:hAnsi="Cambria Math"/>
+                    </w:rPr>
+                    <m:t>k</m:t>
+                  </m:r>
+                </m:e>
+                <m:sub>
+                  <m:r>
+                    <w:rPr>
+                      <w:rFonts w:ascii="Cambria Math" w:hAnsi="Cambria Math"/>
+                    </w:rPr>
+                    <m:t>FE</m:t>
+                  </m:r>
+                </m:sub>
+              </m:sSub>
+              <m:r>
+                <w:rPr>
+                  <w:rFonts w:ascii="Cambria Math" w:hAnsi="Cambria Math"/>
+                </w:rPr>
+                <m:t>*L*</m:t>
+              </m:r>
+              <m:sSub>
+                <m:sSubPr>
+                  <m:ctrlPr>
+                    <w:rPr>
+                      <w:rFonts w:ascii="Cambria Math" w:hAnsi="Cambria Math"/>
+                      <w:i/>
+                    </w:rPr>
+                  </m:ctrlPr>
+                </m:sSubPr>
+                <m:e>
+                  <m:acc>
+                    <m:accPr>
+                      <m:ctrlPr>
+                        <w:rPr>
+                          <w:rFonts w:ascii="Cambria Math" w:hAnsi="Cambria Math"/>
+                          <w:i/>
+                        </w:rPr>
+                      </m:ctrlPr>
+                    </m:accPr>
+                    <m:e>
+                      <m:r>
+                        <w:rPr>
+                          <w:rFonts w:ascii="Cambria Math" w:hAnsi="Cambria Math"/>
+                        </w:rPr>
+                        <m:t>B</m:t>
+                      </m:r>
+                    </m:e>
+                  </m:acc>
+                </m:e>
+                <m:sub>
+                  <m:r>
+                    <w:rPr>
+                      <w:rFonts w:ascii="Cambria Math" w:hAnsi="Cambria Math"/>
+                    </w:rPr>
+                    <m:t>ys</m:t>
+                  </m:r>
+                </m:sub>
+              </m:sSub>
+            </m:den>
+          </m:f>
+          <m:r>
+            <w:rPr>
+              <w:rFonts w:ascii="Cambria Math" w:hAnsi="Cambria Math"/>
+            </w:rPr>
+            <m:t xml:space="preserve">                    </m:t>
+          </m:r>
+          <m:d>
+            <m:dPr>
+              <m:ctrlPr>
+                <w:rPr>
+                  <w:rFonts w:ascii="Cambria Math" w:hAnsi="Cambria Math"/>
+                  <w:i/>
+                </w:rPr>
+              </m:ctrlPr>
+            </m:dPr>
+            <m:e>
+              <m:r>
+                <w:rPr>
+                  <w:rFonts w:ascii="Cambria Math" w:hAnsi="Cambria Math"/>
+                </w:rPr>
+                <m:t>20</m:t>
+              </m:r>
+            </m:e>
+          </m:d>
+        </m:oMath>
+      </m:oMathPara>
+    </w:p>
+    <w:p>
+      <w:pPr>
+        <w:jc w:val="both"/>
+        <w:rPr>
+          <w:rFonts w:eastAsiaTheme="minorEastAsia"/>
+        </w:rPr>
+      </w:pPr>
+      <w:r>
+        <w:rPr>
+          <w:rFonts w:eastAsiaTheme="minorEastAsia"/>
+        </w:rPr>
+        <w:t>Rotor slot dimensions are determined more roughly than the stator slots. For this purpose, the laminations used in the project 2 are modified and the simulation results are taken into account.</w:t>
+      </w:r>
+      <w:r>
+        <w:rPr>
+          <w:rFonts w:eastAsiaTheme="minorEastAsia"/>
+        </w:rPr>
+        <w:t xml:space="preserve"> Here the Hs2 is 60 mm, Bs1 is 12 mm and Bs2 is 8 mm, Bs0 is 1.1 mm.</w:t>
+      </w:r>
+      <w:r>
+        <w:rPr>
+          <w:rFonts w:eastAsiaTheme="minorEastAsia"/>
+        </w:rPr>
+        <w:t xml:space="preserve"> These slots are filled with aluminium.</w:t>
+      </w:r>
+      <w:r>
+        <w:rPr>
+          <w:rFonts w:eastAsiaTheme="minorEastAsia"/>
+        </w:rPr>
+        <w:t xml:space="preserve"> </w:t>
+      </w:r>
+      <w:r>
+        <w:rPr>
+          <w:rFonts w:eastAsiaTheme="minorEastAsia"/>
+        </w:rPr>
+        <w:t xml:space="preserve"> Rotor slot number is selected as 61 which is advantageous for cogging torque and noise problems.</w:t>
+      </w:r>
+    </w:p>
+    <w:p>
+      <w:pPr>
+        <w:keepNext/>
+        <w:jc w:val="center"/>
+      </w:pPr>
+      <w:r>
+        <w:rPr>
+          <w:noProof/>
+          <w:lang w:eastAsia="en-GB"/>
+        </w:rPr>
+        <w:drawing>
+          <wp:inline distT="0" distB="0" distL="0" distR="0" wp14:anchorId="09E929C3" wp14:editId="50F3C5D0">
+            <wp:extent cx="1847850" cy="1943100"/>
+            <wp:effectExtent l="0" t="0" r="0" b="0"/>
+            <wp:docPr id="13" name="Resim 13"/>
+            <wp:cNvGraphicFramePr>
+              <a:graphicFrameLocks xmlns:a="http://schemas.openxmlformats.org/drawingml/2006/main" noChangeAspect="1"/>
+            </wp:cNvGraphicFramePr>
+            <a:graphic xmlns:a="http://schemas.openxmlformats.org/drawingml/2006/main">
+              <a:graphicData uri="http://schemas.openxmlformats.org/drawingml/2006/picture">
+                <pic:pic xmlns:pic="http://schemas.openxmlformats.org/drawingml/2006/picture">
+                  <pic:nvPicPr>
+                    <pic:cNvPr id="1" name=""/>
+                    <pic:cNvPicPr/>
+                  </pic:nvPicPr>
+                  <pic:blipFill>
+                    <a:blip r:embed="rId17"/>
+                    <a:stretch>
+                      <a:fillRect/>
+                    </a:stretch>
+                  </pic:blipFill>
+                  <pic:spPr>
+                    <a:xfrm>
+                      <a:off x="0" y="0"/>
+                      <a:ext cx="1847850" cy="1943100"/>
+                    </a:xfrm>
+                    <a:prstGeom prst="rect">
+                      <a:avLst/>
+                    </a:prstGeom>
+                  </pic:spPr>
+                </pic:pic>
+              </a:graphicData>
+            </a:graphic>
+          </wp:inline>
+        </w:drawing>
+      </w:r>
+    </w:p>
+    <w:p>
+      <w:pPr>
+        <w:pStyle w:val="ResimYazs"/>
+        <w:jc w:val="center"/>
+      </w:pPr>
+      <w:r>
+        <w:t xml:space="preserve">Figure </w:t>
+      </w:r>
+      <w:r>
+        <w:fldChar w:fldCharType="begin"/>
+      </w:r>
+      <w:r>
+        <w:instrText xml:space="preserve"> SEQ Figure \* ARABIC </w:instrText>
+      </w:r>
+      <w:r>
+        <w:fldChar w:fldCharType="separate"/>
+      </w:r>
+      <w:r>
+        <w:rPr>
+          <w:noProof/>
+        </w:rPr>
+        <w:t>9</w:t>
+      </w:r>
+      <w:r>
+        <w:fldChar w:fldCharType="end"/>
+      </w:r>
+      <w:r>
+        <w:t>: Example Rotor Slot</w:t>
+      </w:r>
+    </w:p>
+    <w:p>
+      <w:pPr>
+        <w:jc w:val="both"/>
+      </w:pPr>
+      <w:r>
+        <w:t>The core material has a density of 7700 kg/m</w:t>
+      </w:r>
+      <w:r>
+        <w:rPr>
+          <w:vertAlign w:val="superscript"/>
+        </w:rPr>
+        <w:t>3</w:t>
+      </w:r>
+      <w:r>
+        <w:t xml:space="preserve"> and the mass of stator core is calculated as 329 kg and mass of rotor core is calculated as 443 kg considering </w:t>
+      </w:r>
+      <w:r>
+        <w:t>rotor has a shaft hole with 25</w:t>
+      </w:r>
+      <w:r>
+        <w:t xml:space="preserve"> </w:t>
+      </w:r>
+      <w:r>
+        <w:t>c</w:t>
+      </w:r>
+      <w:r>
+        <w:t>m diameter.</w:t>
+      </w:r>
+      <w:r>
+        <w:t xml:space="preserve"> </w:t>
+      </w:r>
+      <w:r>
+        <w:t>Cop</w:t>
+      </w:r>
+      <w:r>
+        <w:t>per mass is calculated ad 71 kg with considering mean path as given in eqn. (21).</w:t>
+      </w:r>
+      <w:r>
+        <w:t xml:space="preserve"> With this mean path the copper resistance also calculated as 102 m-ohm. Due to the 10 parallel strands, the resistance is low </w:t>
+      </w:r>
+      <w:r>
+        <w:t>relatively</w:t>
+      </w:r>
+      <w:r>
+        <w:t>.</w:t>
+      </w:r>
+    </w:p>
+    <w:p>
+      <w:pPr>
+        <w:jc w:val="both"/>
+      </w:pPr>
+      <m:oMathPara>
+        <m:oMath>
+          <m:sSub>
+            <m:sSubPr>
+              <m:ctrlPr>
+                <w:rPr>
+                  <w:rFonts w:ascii="Cambria Math" w:hAnsi="Cambria Math"/>
+                  <w:i/>
+                </w:rPr>
+              </m:ctrlPr>
+            </m:sSubPr>
+            <m:e>
+              <m:r>
+                <w:rPr>
+                  <w:rFonts w:ascii="Cambria Math" w:hAnsi="Cambria Math"/>
+                </w:rPr>
+                <m:t>l</m:t>
+              </m:r>
+            </m:e>
+            <m:sub>
+              <m:r>
+                <w:rPr>
+                  <w:rFonts w:ascii="Cambria Math" w:hAnsi="Cambria Math"/>
+                </w:rPr>
+                <m:t>mean</m:t>
+              </m:r>
+            </m:sub>
+          </m:sSub>
+          <m:r>
+            <w:rPr>
+              <w:rFonts w:ascii="Cambria Math" w:hAnsi="Cambria Math"/>
+            </w:rPr>
+            <m:t>=2*L+</m:t>
+          </m:r>
+          <m:sSub>
+            <m:sSubPr>
+              <m:ctrlPr>
+                <w:rPr>
+                  <w:rFonts w:ascii="Cambria Math" w:hAnsi="Cambria Math"/>
+                  <w:i/>
+                </w:rPr>
+              </m:ctrlPr>
+            </m:sSubPr>
+            <m:e>
+              <m:r>
+                <w:rPr>
+                  <w:rFonts w:ascii="Cambria Math" w:hAnsi="Cambria Math"/>
+                </w:rPr>
+                <m:t>τ</m:t>
+              </m:r>
+            </m:e>
+            <m:sub>
+              <m:r>
+                <w:rPr>
+                  <w:rFonts w:ascii="Cambria Math" w:hAnsi="Cambria Math"/>
+                </w:rPr>
+                <m:t>p</m:t>
+              </m:r>
+            </m:sub>
+          </m:sSub>
+          <m:r>
+            <w:rPr>
+              <w:rFonts w:ascii="Cambria Math" w:hAnsi="Cambria Math"/>
+            </w:rPr>
+            <m:t>*2*π</m:t>
+          </m:r>
+          <m:r>
+            <w:rPr>
+              <w:rFonts w:ascii="Cambria Math" w:hAnsi="Cambria Math"/>
+            </w:rPr>
+            <m:t xml:space="preserve">                 (21)</m:t>
+          </m:r>
+        </m:oMath>
+      </m:oMathPara>
+    </w:p>
+    <w:p>
+      <w:pPr>
+        <w:pStyle w:val="Balk1"/>
+        <w:numPr>
+          <w:ilvl w:val="0"/>
+          <w:numId w:val="1"/>
+        </w:numPr>
+      </w:pPr>
+      <w:bookmarkStart w:id="6" w:name="_Toc515920172"/>
+      <w:r>
+        <w:lastRenderedPageBreak/>
+        <w:t>SIMULATION ANALYSIS</w:t>
+      </w:r>
+      <w:bookmarkEnd w:id="6"/>
+    </w:p>
+    <w:p>
+      <w:pPr>
+        <w:jc w:val="both"/>
+      </w:pPr>
+      <w:r>
+        <w:t xml:space="preserve">Firstly, the design is verified in the RMXPRT platform. </w:t>
+      </w:r>
+      <w:r>
+        <w:t>The results are given in the T</w:t>
+      </w:r>
+      <w:r>
+        <w:t>able</w:t>
+      </w:r>
+      <w:r>
+        <w:t xml:space="preserve"> 5</w:t>
+      </w:r>
+      <w:r>
+        <w:t>.</w:t>
+      </w:r>
+      <w:r>
+        <w:t xml:space="preserve"> The green elements are considered as matched very correctly while the orange ones are considered it would be better if they were closer.</w:t>
+      </w:r>
+      <w:r>
+        <w:t xml:space="preserve"> However, in general, the analytical results are matched with simulation results successfully.</w:t>
+      </w:r>
+      <w:r>
+        <w:t xml:space="preserve"> There is a deviation in the yoke flux density results. The </w:t>
+      </w:r>
+      <w:proofErr w:type="spellStart"/>
+      <w:r>
+        <w:t>RMxprt</w:t>
+      </w:r>
+      <w:proofErr w:type="spellEnd"/>
+      <w:r>
+        <w:t xml:space="preserve"> result says the flux density in the stator yoke is greater than the expected on</w:t>
+      </w:r>
+      <w:r>
+        <w:t>e. However, since the yoke is no</w:t>
+      </w:r>
+      <w:r>
+        <w:t>t saturated</w:t>
+      </w:r>
+      <w:r>
+        <w:t xml:space="preserve"> the yoke thickness is remained as same.</w:t>
+      </w:r>
+      <w:r>
+        <w:t xml:space="preserve"> Similarly, even though the fill factor has a </w:t>
+      </w:r>
+      <w:r>
+        <w:t>deviated</w:t>
+      </w:r>
+      <w:r>
+        <w:t xml:space="preserve"> </w:t>
+      </w:r>
+      <w:r>
+        <w:t>result</w:t>
+      </w:r>
+      <w:r>
+        <w:t>, since the simulation result is better than expected, the slot dimensions are not changed.</w:t>
+      </w:r>
+    </w:p>
+    <w:tbl>
+      <w:tblPr>
+        <w:tblStyle w:val="TabloKlavuzu"/>
+        <w:tblW w:w="6546" w:type="dxa"/>
+        <w:jc w:val="center"/>
+        <w:tblLook w:val="04A0" w:firstRow="1" w:lastRow="0" w:firstColumn="1" w:lastColumn="0" w:noHBand="0" w:noVBand="1"/>
+      </w:tblPr>
+      <w:tblGrid>
+        <w:gridCol w:w="3145"/>
+        <w:gridCol w:w="1802"/>
+        <w:gridCol w:w="1599"/>
+      </w:tblGrid>
+      <w:tr>
+        <w:trPr>
+          <w:jc w:val="center"/>
+        </w:trPr>
+        <w:tc>
+          <w:tcPr>
+            <w:tcW w:w="3145" w:type="dxa"/>
+          </w:tcPr>
+          <w:p/>
+        </w:tc>
+        <w:tc>
+          <w:tcPr>
+            <w:tcW w:w="1802" w:type="dxa"/>
+          </w:tcPr>
+          <w:p>
+            <w:r>
+              <w:t>Analytical Result</w:t>
+            </w:r>
+          </w:p>
+        </w:tc>
+        <w:tc>
+          <w:tcPr>
+            <w:tcW w:w="1599" w:type="dxa"/>
+          </w:tcPr>
+          <w:p>
+            <w:proofErr w:type="spellStart"/>
+            <w:r>
+              <w:t>RMxprt</w:t>
+            </w:r>
+            <w:proofErr w:type="spellEnd"/>
+            <w:r>
+              <w:t xml:space="preserve"> Result</w:t>
+            </w:r>
+          </w:p>
+        </w:tc>
+      </w:tr>
+      <w:tr>
+        <w:trPr>
+          <w:jc w:val="center"/>
+        </w:trPr>
+        <w:tc>
+          <w:tcPr>
+            <w:tcW w:w="3145" w:type="dxa"/>
+            <w:shd w:val="clear" w:color="auto" w:fill="FBE4D5" w:themeFill="accent2" w:themeFillTint="33"/>
+          </w:tcPr>
+          <w:p>
+            <w:r>
+              <w:t>Electric Loading (</w:t>
+            </w:r>
+            <w:proofErr w:type="spellStart"/>
+            <w:r>
+              <w:t>k</w:t>
+            </w:r>
+            <w:r>
+              <w:t>Arms</w:t>
+            </w:r>
+            <w:proofErr w:type="spellEnd"/>
+            <w:r>
+              <w:t>)</w:t>
+            </w:r>
+          </w:p>
+        </w:tc>
+        <w:tc>
+          <w:tcPr>
+            <w:tcW w:w="1802" w:type="dxa"/>
+            <w:shd w:val="clear" w:color="auto" w:fill="FBE4D5" w:themeFill="accent2" w:themeFillTint="33"/>
+          </w:tcPr>
+          <w:p>
+            <w:r>
+              <w:t>55</w:t>
+            </w:r>
+          </w:p>
+        </w:tc>
+        <w:tc>
+          <w:tcPr>
+            <w:tcW w:w="1599" w:type="dxa"/>
+            <w:shd w:val="clear" w:color="auto" w:fill="FBE4D5" w:themeFill="accent2" w:themeFillTint="33"/>
+          </w:tcPr>
+          <w:p>
+            <w:r>
+              <w:t>52.5</w:t>
+            </w:r>
+          </w:p>
+        </w:tc>
+      </w:tr>
+      <w:tr>
+        <w:trPr>
+          <w:jc w:val="center"/>
+        </w:trPr>
+        <w:tc>
+          <w:tcPr>
+            <w:tcW w:w="3145" w:type="dxa"/>
+            <w:shd w:val="clear" w:color="auto" w:fill="E2EFD9" w:themeFill="accent6" w:themeFillTint="33"/>
+          </w:tcPr>
+          <w:p>
+            <w:r>
+              <w:t>Magnetic Loading (</w:t>
+            </w:r>
+            <w:r>
+              <w:t>T</w:t>
+            </w:r>
+            <w:r>
+              <w:t>)</w:t>
+            </w:r>
+          </w:p>
+        </w:tc>
+        <w:tc>
+          <w:tcPr>
+            <w:tcW w:w="1802" w:type="dxa"/>
+            <w:shd w:val="clear" w:color="auto" w:fill="E2EFD9" w:themeFill="accent6" w:themeFillTint="33"/>
+          </w:tcPr>
+          <w:p>
+            <w:r>
+              <w:t>0.</w:t>
+            </w:r>
+            <w:r>
+              <w:t>7</w:t>
+            </w:r>
+          </w:p>
+        </w:tc>
+        <w:tc>
+          <w:tcPr>
+            <w:tcW w:w="1599" w:type="dxa"/>
+            <w:shd w:val="clear" w:color="auto" w:fill="E2EFD9" w:themeFill="accent6" w:themeFillTint="33"/>
+          </w:tcPr>
+          <w:p>
+            <w:r>
+              <w:t>0.699</w:t>
+            </w:r>
+          </w:p>
+        </w:tc>
+      </w:tr>
+      <w:tr>
+        <w:trPr>
+          <w:jc w:val="center"/>
+        </w:trPr>
+        <w:tc>
+          <w:tcPr>
+            <w:tcW w:w="3145" w:type="dxa"/>
+            <w:shd w:val="clear" w:color="auto" w:fill="E2EFD9" w:themeFill="accent6" w:themeFillTint="33"/>
+          </w:tcPr>
+          <w:p>
+            <w:r>
+              <w:t>Power Factor</w:t>
+            </w:r>
+          </w:p>
+        </w:tc>
+        <w:tc>
+          <w:tcPr>
+            <w:tcW w:w="1802" w:type="dxa"/>
+            <w:shd w:val="clear" w:color="auto" w:fill="E2EFD9" w:themeFill="accent6" w:themeFillTint="33"/>
+          </w:tcPr>
+          <w:p>
+            <w:r>
+              <w:t>0.</w:t>
+            </w:r>
+            <w:r>
+              <w:t>85</w:t>
+            </w:r>
+          </w:p>
+        </w:tc>
+        <w:tc>
+          <w:tcPr>
+            <w:tcW w:w="1599" w:type="dxa"/>
+            <w:shd w:val="clear" w:color="auto" w:fill="E2EFD9" w:themeFill="accent6" w:themeFillTint="33"/>
+          </w:tcPr>
+          <w:p>
+            <w:r>
+              <w:t>0</w:t>
+            </w:r>
+            <w:r>
+              <w:t>.855</w:t>
+            </w:r>
+          </w:p>
+        </w:tc>
+      </w:tr>
+      <w:tr>
+        <w:trPr>
+          <w:jc w:val="center"/>
+        </w:trPr>
+        <w:tc>
+          <w:tcPr>
+            <w:tcW w:w="3145" w:type="dxa"/>
+            <w:shd w:val="clear" w:color="auto" w:fill="FBE4D5" w:themeFill="accent2" w:themeFillTint="33"/>
+          </w:tcPr>
+          <w:p>
+            <w:r>
+              <w:t>Efficiency</w:t>
+            </w:r>
+          </w:p>
+        </w:tc>
+        <w:tc>
+          <w:tcPr>
+            <w:tcW w:w="1802" w:type="dxa"/>
+            <w:shd w:val="clear" w:color="auto" w:fill="FBE4D5" w:themeFill="accent2" w:themeFillTint="33"/>
+          </w:tcPr>
+          <w:p>
+            <w:r>
+              <w:t>0.9</w:t>
+            </w:r>
+            <w:r>
+              <w:t>5</w:t>
+            </w:r>
+          </w:p>
+        </w:tc>
+        <w:tc>
+          <w:tcPr>
+            <w:tcW w:w="1599" w:type="dxa"/>
+            <w:shd w:val="clear" w:color="auto" w:fill="FBE4D5" w:themeFill="accent2" w:themeFillTint="33"/>
+          </w:tcPr>
+          <w:p>
+            <w:r>
+              <w:t>0.94</w:t>
+            </w:r>
+          </w:p>
+        </w:tc>
+      </w:tr>
+      <w:tr>
+        <w:trPr>
+          <w:jc w:val="center"/>
+        </w:trPr>
+        <w:tc>
+          <w:tcPr>
+            <w:tcW w:w="3145" w:type="dxa"/>
+            <w:shd w:val="clear" w:color="auto" w:fill="FBE4D5" w:themeFill="accent2" w:themeFillTint="33"/>
+          </w:tcPr>
+          <w:p>
+            <w:r>
+              <w:t>Output Power (</w:t>
+            </w:r>
+            <w:r>
+              <w:t>k</w:t>
+            </w:r>
+            <w:r>
+              <w:t>W)</w:t>
+            </w:r>
+          </w:p>
+        </w:tc>
+        <w:tc>
+          <w:tcPr>
+            <w:tcW w:w="1802" w:type="dxa"/>
+            <w:shd w:val="clear" w:color="auto" w:fill="FBE4D5" w:themeFill="accent2" w:themeFillTint="33"/>
+          </w:tcPr>
+          <w:p>
+            <w:r>
+              <w:t>250</w:t>
+            </w:r>
+          </w:p>
+        </w:tc>
+        <w:tc>
+          <w:tcPr>
+            <w:tcW w:w="1599" w:type="dxa"/>
+            <w:shd w:val="clear" w:color="auto" w:fill="FBE4D5" w:themeFill="accent2" w:themeFillTint="33"/>
+          </w:tcPr>
+          <w:p>
+            <w:r>
+              <w:t>244</w:t>
+            </w:r>
+          </w:p>
+        </w:tc>
+      </w:tr>
+      <w:tr>
+        <w:trPr>
+          <w:jc w:val="center"/>
+        </w:trPr>
+        <w:tc>
+          <w:tcPr>
+            <w:tcW w:w="3145" w:type="dxa"/>
+            <w:shd w:val="clear" w:color="auto" w:fill="FBE4D5" w:themeFill="accent2" w:themeFillTint="33"/>
+          </w:tcPr>
+          <w:p>
+            <w:r>
+              <w:t>Shaft Torque (Nm)</w:t>
+            </w:r>
+          </w:p>
+        </w:tc>
+        <w:tc>
+          <w:tcPr>
+            <w:tcW w:w="1802" w:type="dxa"/>
+            <w:shd w:val="clear" w:color="auto" w:fill="FBE4D5" w:themeFill="accent2" w:themeFillTint="33"/>
+          </w:tcPr>
+          <w:p>
+            <w:r>
+              <w:t>3217.4</w:t>
+            </w:r>
+          </w:p>
+        </w:tc>
+        <w:tc>
+          <w:tcPr>
+            <w:tcW w:w="1599" w:type="dxa"/>
+            <w:shd w:val="clear" w:color="auto" w:fill="FBE4D5" w:themeFill="accent2" w:themeFillTint="33"/>
+          </w:tcPr>
+          <w:p>
+            <w:r>
+              <w:t>3150</w:t>
+            </w:r>
+          </w:p>
+        </w:tc>
+      </w:tr>
+      <w:tr>
+        <w:trPr>
+          <w:jc w:val="center"/>
+        </w:trPr>
+        <w:tc>
+          <w:tcPr>
+            <w:tcW w:w="3145" w:type="dxa"/>
+            <w:shd w:val="clear" w:color="auto" w:fill="E2EFD9" w:themeFill="accent6" w:themeFillTint="33"/>
+          </w:tcPr>
+          <w:p>
+            <w:r>
+              <w:t>Shaft Speed (rpm)</w:t>
+            </w:r>
+          </w:p>
+        </w:tc>
+        <w:tc>
+          <w:tcPr>
+            <w:tcW w:w="1802" w:type="dxa"/>
+            <w:shd w:val="clear" w:color="auto" w:fill="E2EFD9" w:themeFill="accent6" w:themeFillTint="33"/>
+          </w:tcPr>
+          <w:p>
+            <w:r>
+              <w:t>742</w:t>
+            </w:r>
+          </w:p>
+        </w:tc>
+        <w:tc>
+          <w:tcPr>
+            <w:tcW w:w="1599" w:type="dxa"/>
+            <w:shd w:val="clear" w:color="auto" w:fill="E2EFD9" w:themeFill="accent6" w:themeFillTint="33"/>
+          </w:tcPr>
+          <w:p>
+            <w:r>
+              <w:t>742</w:t>
+            </w:r>
+          </w:p>
+        </w:tc>
+      </w:tr>
+      <w:tr>
+        <w:trPr>
+          <w:jc w:val="center"/>
+        </w:trPr>
+        <w:tc>
+          <w:tcPr>
+            <w:tcW w:w="3145" w:type="dxa"/>
+            <w:shd w:val="clear" w:color="auto" w:fill="FBE4D5" w:themeFill="accent2" w:themeFillTint="33"/>
+          </w:tcPr>
+          <w:p>
+            <w:r>
+              <w:t>Stator Current (Arms)</w:t>
+            </w:r>
+          </w:p>
+        </w:tc>
+        <w:tc>
+          <w:tcPr>
+            <w:tcW w:w="1802" w:type="dxa"/>
+            <w:shd w:val="clear" w:color="auto" w:fill="FBE4D5" w:themeFill="accent2" w:themeFillTint="33"/>
+          </w:tcPr>
+          <w:p>
+            <w:r>
+              <w:t>446</w:t>
+            </w:r>
+          </w:p>
+        </w:tc>
+        <w:tc>
+          <w:tcPr>
+            <w:tcW w:w="1599" w:type="dxa"/>
+            <w:shd w:val="clear" w:color="auto" w:fill="FBE4D5" w:themeFill="accent2" w:themeFillTint="33"/>
+          </w:tcPr>
+          <w:p>
+            <w:r>
+              <w:t>434</w:t>
+            </w:r>
+          </w:p>
+        </w:tc>
+      </w:tr>
+      <w:tr>
+        <w:trPr>
+          <w:jc w:val="center"/>
+        </w:trPr>
+        <w:tc>
+          <w:tcPr>
+            <w:tcW w:w="3145" w:type="dxa"/>
+            <w:shd w:val="clear" w:color="auto" w:fill="E2EFD9" w:themeFill="accent6" w:themeFillTint="33"/>
+          </w:tcPr>
+          <w:p>
+            <w:r>
+              <w:t>Stator Phase Resistance (ohm)</w:t>
+            </w:r>
+          </w:p>
+        </w:tc>
+        <w:tc>
+          <w:tcPr>
+            <w:tcW w:w="1802" w:type="dxa"/>
+            <w:shd w:val="clear" w:color="auto" w:fill="E2EFD9" w:themeFill="accent6" w:themeFillTint="33"/>
+          </w:tcPr>
+          <w:p>
+            <w:r>
+              <w:t>0.01</w:t>
+            </w:r>
+          </w:p>
+        </w:tc>
+        <w:tc>
+          <w:tcPr>
+            <w:tcW w:w="1599" w:type="dxa"/>
+            <w:shd w:val="clear" w:color="auto" w:fill="E2EFD9" w:themeFill="accent6" w:themeFillTint="33"/>
+          </w:tcPr>
+          <w:p>
+            <w:r>
+              <w:t>0.012</w:t>
+            </w:r>
+          </w:p>
+        </w:tc>
+      </w:tr>
+      <w:tr>
+        <w:trPr>
+          <w:jc w:val="center"/>
+        </w:trPr>
+        <w:tc>
+          <w:tcPr>
+            <w:tcW w:w="3145" w:type="dxa"/>
+            <w:shd w:val="clear" w:color="auto" w:fill="E2EFD9" w:themeFill="accent6" w:themeFillTint="33"/>
+          </w:tcPr>
+          <w:p>
+            <w:r>
+              <w:t>Copper Loss</w:t>
+            </w:r>
+            <w:r>
+              <w:t xml:space="preserve"> (kW)</w:t>
+            </w:r>
+          </w:p>
+        </w:tc>
+        <w:tc>
+          <w:tcPr>
+            <w:tcW w:w="1802" w:type="dxa"/>
+            <w:shd w:val="clear" w:color="auto" w:fill="E2EFD9" w:themeFill="accent6" w:themeFillTint="33"/>
+          </w:tcPr>
+          <w:p>
+            <w:r>
+              <w:t>6.11</w:t>
+            </w:r>
+          </w:p>
+        </w:tc>
+        <w:tc>
+          <w:tcPr>
+            <w:tcW w:w="1599" w:type="dxa"/>
+            <w:shd w:val="clear" w:color="auto" w:fill="E2EFD9" w:themeFill="accent6" w:themeFillTint="33"/>
+          </w:tcPr>
+          <w:p>
+            <w:r>
+              <w:t>6.65</w:t>
+            </w:r>
+          </w:p>
+        </w:tc>
+      </w:tr>
+      <w:tr>
+        <w:trPr>
+          <w:jc w:val="center"/>
+        </w:trPr>
+        <w:tc>
+          <w:tcPr>
+            <w:tcW w:w="3145" w:type="dxa"/>
+            <w:shd w:val="clear" w:color="auto" w:fill="FBE4D5" w:themeFill="accent2" w:themeFillTint="33"/>
+          </w:tcPr>
+          <w:p>
+            <w:r>
+              <w:t>Core Loss</w:t>
+            </w:r>
+            <w:r>
+              <w:t xml:space="preserve"> (kW)</w:t>
+            </w:r>
+          </w:p>
+        </w:tc>
+        <w:tc>
+          <w:tcPr>
+            <w:tcW w:w="1802" w:type="dxa"/>
+            <w:shd w:val="clear" w:color="auto" w:fill="FBE4D5" w:themeFill="accent2" w:themeFillTint="33"/>
+          </w:tcPr>
+          <w:p>
+            <w:r>
+              <w:t>1.77</w:t>
+            </w:r>
+          </w:p>
+        </w:tc>
+        <w:tc>
+          <w:tcPr>
+            <w:tcW w:w="1599" w:type="dxa"/>
+            <w:shd w:val="clear" w:color="auto" w:fill="FBE4D5" w:themeFill="accent2" w:themeFillTint="33"/>
+          </w:tcPr>
+          <w:p>
+            <w:pPr>
+              <w:keepNext/>
+            </w:pPr>
+            <w:r>
+              <w:t>2.4</w:t>
+            </w:r>
+          </w:p>
+        </w:tc>
+      </w:tr>
+      <w:tr>
+        <w:trPr>
+          <w:jc w:val="center"/>
+        </w:trPr>
+        <w:tc>
+          <w:tcPr>
+            <w:tcW w:w="3145" w:type="dxa"/>
+            <w:shd w:val="clear" w:color="auto" w:fill="E2EFD9" w:themeFill="accent6" w:themeFillTint="33"/>
+          </w:tcPr>
+          <w:p>
+            <w:r>
+              <w:t>Tooth Flux Density (T)</w:t>
+            </w:r>
+          </w:p>
+        </w:tc>
+        <w:tc>
+          <w:tcPr>
+            <w:tcW w:w="1802" w:type="dxa"/>
+            <w:shd w:val="clear" w:color="auto" w:fill="E2EFD9" w:themeFill="accent6" w:themeFillTint="33"/>
+          </w:tcPr>
+          <w:p>
+            <w:r>
+              <w:t>1.5</w:t>
+            </w:r>
+          </w:p>
+        </w:tc>
+        <w:tc>
+          <w:tcPr>
+            <w:tcW w:w="1599" w:type="dxa"/>
+            <w:shd w:val="clear" w:color="auto" w:fill="E2EFD9" w:themeFill="accent6" w:themeFillTint="33"/>
+          </w:tcPr>
+          <w:p>
+            <w:pPr>
+              <w:keepNext/>
+            </w:pPr>
+            <w:r>
+              <w:t>1.48</w:t>
+            </w:r>
+          </w:p>
+        </w:tc>
+      </w:tr>
+      <w:tr>
+        <w:trPr>
+          <w:jc w:val="center"/>
+        </w:trPr>
+        <w:tc>
+          <w:tcPr>
+            <w:tcW w:w="3145" w:type="dxa"/>
+            <w:shd w:val="clear" w:color="auto" w:fill="FBE4D5" w:themeFill="accent2" w:themeFillTint="33"/>
+          </w:tcPr>
+          <w:p>
+            <w:r>
+              <w:t>Yoke Flux Density (T)</w:t>
+            </w:r>
+          </w:p>
+        </w:tc>
+        <w:tc>
+          <w:tcPr>
+            <w:tcW w:w="1802" w:type="dxa"/>
+            <w:shd w:val="clear" w:color="auto" w:fill="FBE4D5" w:themeFill="accent2" w:themeFillTint="33"/>
+          </w:tcPr>
+          <w:p>
+            <w:r>
+              <w:t>1.5</w:t>
+            </w:r>
+          </w:p>
+        </w:tc>
+        <w:tc>
+          <w:tcPr>
+            <w:tcW w:w="1599" w:type="dxa"/>
+            <w:shd w:val="clear" w:color="auto" w:fill="FBE4D5" w:themeFill="accent2" w:themeFillTint="33"/>
+          </w:tcPr>
+          <w:p>
+            <w:pPr>
+              <w:keepNext/>
+            </w:pPr>
+            <w:r>
+              <w:t>1.65</w:t>
+            </w:r>
+          </w:p>
+        </w:tc>
+      </w:tr>
+      <w:tr>
+        <w:trPr>
+          <w:jc w:val="center"/>
+        </w:trPr>
+        <w:tc>
+          <w:tcPr>
+            <w:tcW w:w="3145" w:type="dxa"/>
+            <w:shd w:val="clear" w:color="auto" w:fill="E2EFD9" w:themeFill="accent6" w:themeFillTint="33"/>
+          </w:tcPr>
+          <w:p>
+            <w:r>
+              <w:t>Fill Factor</w:t>
+            </w:r>
+          </w:p>
+        </w:tc>
+        <w:tc>
+          <w:tcPr>
+            <w:tcW w:w="1802" w:type="dxa"/>
+            <w:shd w:val="clear" w:color="auto" w:fill="E2EFD9" w:themeFill="accent6" w:themeFillTint="33"/>
+          </w:tcPr>
+          <w:p>
+            <w:r>
+              <w:t>0.6</w:t>
+            </w:r>
+          </w:p>
+        </w:tc>
+        <w:tc>
+          <w:tcPr>
+            <w:tcW w:w="1599" w:type="dxa"/>
+            <w:shd w:val="clear" w:color="auto" w:fill="E2EFD9" w:themeFill="accent6" w:themeFillTint="33"/>
+          </w:tcPr>
+          <w:p>
+            <w:pPr>
+              <w:keepNext/>
+            </w:pPr>
+            <w:r>
+              <w:t>0.5</w:t>
+            </w:r>
+          </w:p>
+        </w:tc>
+      </w:tr>
+      <w:tr>
+        <w:trPr>
+          <w:jc w:val="center"/>
+        </w:trPr>
+        <w:tc>
+          <w:tcPr>
+            <w:tcW w:w="3145" w:type="dxa"/>
+            <w:shd w:val="clear" w:color="auto" w:fill="E2EFD9" w:themeFill="accent6" w:themeFillTint="33"/>
+          </w:tcPr>
+          <w:p>
+            <w:r>
+              <w:t>Stator Current Density (A/mm</w:t>
+            </w:r>
+            <w:r>
+              <w:rPr>
+                <w:vertAlign w:val="superscript"/>
+              </w:rPr>
+              <w:t>2</w:t>
+            </w:r>
+            <w:r>
+              <w:t>)</w:t>
+            </w:r>
+          </w:p>
+        </w:tc>
+        <w:tc>
+          <w:tcPr>
+            <w:tcW w:w="1802" w:type="dxa"/>
+            <w:shd w:val="clear" w:color="auto" w:fill="E2EFD9" w:themeFill="accent6" w:themeFillTint="33"/>
+          </w:tcPr>
+          <w:p>
+            <w:r>
+              <w:t>7</w:t>
+            </w:r>
+          </w:p>
+        </w:tc>
+        <w:tc>
+          <w:tcPr>
+            <w:tcW w:w="1599" w:type="dxa"/>
+            <w:shd w:val="clear" w:color="auto" w:fill="E2EFD9" w:themeFill="accent6" w:themeFillTint="33"/>
+          </w:tcPr>
+          <w:p>
+            <w:pPr>
+              <w:keepNext/>
+            </w:pPr>
+            <w:r>
+              <w:t>6.55</w:t>
+            </w:r>
+          </w:p>
+        </w:tc>
+      </w:tr>
+      <w:tr>
+        <w:trPr>
+          <w:jc w:val="center"/>
+        </w:trPr>
+        <w:tc>
+          <w:tcPr>
+            <w:tcW w:w="3145" w:type="dxa"/>
+            <w:shd w:val="clear" w:color="auto" w:fill="FBE4D5" w:themeFill="accent2" w:themeFillTint="33"/>
+          </w:tcPr>
+          <w:p>
+            <w:r>
+              <w:t>Stator-Rotor Mass (kg)</w:t>
+            </w:r>
+          </w:p>
+        </w:tc>
+        <w:tc>
+          <w:tcPr>
+            <w:tcW w:w="1802" w:type="dxa"/>
+            <w:shd w:val="clear" w:color="auto" w:fill="FBE4D5" w:themeFill="accent2" w:themeFillTint="33"/>
+          </w:tcPr>
+          <w:p>
+            <w:r>
+              <w:t>224-363</w:t>
+            </w:r>
+          </w:p>
+        </w:tc>
+        <w:tc>
+          <w:tcPr>
+            <w:tcW w:w="1599" w:type="dxa"/>
+            <w:shd w:val="clear" w:color="auto" w:fill="FBE4D5" w:themeFill="accent2" w:themeFillTint="33"/>
+          </w:tcPr>
+          <w:p>
+            <w:pPr>
+              <w:keepNext/>
+            </w:pPr>
+            <w:r>
+              <w:t>329-443</w:t>
+            </w:r>
+          </w:p>
+        </w:tc>
+      </w:tr>
+      <w:tr>
+        <w:trPr>
+          <w:jc w:val="center"/>
+        </w:trPr>
+        <w:tc>
+          <w:tcPr>
+            <w:tcW w:w="3145" w:type="dxa"/>
+            <w:shd w:val="clear" w:color="auto" w:fill="E2EFD9" w:themeFill="accent6" w:themeFillTint="33"/>
+          </w:tcPr>
+          <w:p>
+            <w:r>
+              <w:t>Copper Mass (kg)</w:t>
+            </w:r>
+          </w:p>
+        </w:tc>
+        <w:tc>
+          <w:tcPr>
+            <w:tcW w:w="1802" w:type="dxa"/>
+            <w:shd w:val="clear" w:color="auto" w:fill="E2EFD9" w:themeFill="accent6" w:themeFillTint="33"/>
+          </w:tcPr>
+          <w:p>
+            <w:r>
+              <w:t>75.8</w:t>
+            </w:r>
+          </w:p>
+        </w:tc>
+        <w:tc>
+          <w:tcPr>
+            <w:tcW w:w="1599" w:type="dxa"/>
+            <w:shd w:val="clear" w:color="auto" w:fill="E2EFD9" w:themeFill="accent6" w:themeFillTint="33"/>
+          </w:tcPr>
+          <w:p>
+            <w:pPr>
+              <w:keepNext/>
+            </w:pPr>
+            <w:r>
+              <w:t>71</w:t>
+            </w:r>
+          </w:p>
+        </w:tc>
+      </w:tr>
+    </w:tbl>
+    <w:p>
+      <w:pPr>
+        <w:pStyle w:val="ResimYazs"/>
+        <w:jc w:val="center"/>
+      </w:pPr>
+      <w:r>
+        <w:t xml:space="preserve">Table </w:t>
+      </w:r>
+      <w:r>
+        <w:fldChar w:fldCharType="begin"/>
+      </w:r>
+      <w:r>
+        <w:instrText xml:space="preserve"> SEQ Table \* ARABIC </w:instrText>
+      </w:r>
+      <w:r>
+        <w:fldChar w:fldCharType="separate"/>
+      </w:r>
+      <w:r>
+        <w:rPr>
+          <w:noProof/>
+        </w:rPr>
+        <w:t>5</w:t>
+      </w:r>
+      <w:r>
+        <w:fldChar w:fldCharType="end"/>
+      </w:r>
+      <w:r>
+        <w:t xml:space="preserve">: Comparison Table of Analytical Results with </w:t>
+      </w:r>
+      <w:proofErr w:type="spellStart"/>
+      <w:r>
+        <w:t>RMxprt</w:t>
+      </w:r>
+      <w:proofErr w:type="spellEnd"/>
+      <w:r>
+        <w:t xml:space="preserve"> Results</w:t>
+      </w:r>
+    </w:p>
+    <w:p>
+      <w:r>
+        <w:t>In Figure 10, the torque vs speed graph is plotted for motoring region.</w:t>
+      </w:r>
+      <w:r>
+        <w:t xml:space="preserve"> In Figure 11, power factor vs output power is given. This is a nice plot to see and estimate where the induction </w:t>
+      </w:r>
+      <w:r>
+        <w:t>generator</w:t>
+      </w:r>
+      <w:r>
+        <w:t xml:space="preserve"> should be operated considering the grid reactive power limitations.</w:t>
+      </w:r>
+    </w:p>
+    <w:p>
+      <w:pPr>
+        <w:keepNext/>
+      </w:pPr>
+      <w:r>
+        <w:rPr>
+          <w:noProof/>
+          <w:lang w:eastAsia="en-GB"/>
+        </w:rPr>
+        <w:drawing>
+          <wp:inline distT="0" distB="0" distL="0" distR="0" wp14:anchorId="32F8A5F3" wp14:editId="0803344C">
+            <wp:extent cx="5760720" cy="2866390"/>
+            <wp:effectExtent l="0" t="0" r="0" b="0"/>
+            <wp:docPr id="15" name="Resim 15"/>
+            <wp:cNvGraphicFramePr>
+              <a:graphicFrameLocks xmlns:a="http://schemas.openxmlformats.org/drawingml/2006/main" noChangeAspect="1"/>
+            </wp:cNvGraphicFramePr>
+            <a:graphic xmlns:a="http://schemas.openxmlformats.org/drawingml/2006/main">
+              <a:graphicData uri="http://schemas.openxmlformats.org/drawingml/2006/picture">
+                <pic:pic xmlns:pic="http://schemas.openxmlformats.org/drawingml/2006/picture">
+                  <pic:nvPicPr>
+                    <pic:cNvPr id="1" name=""/>
+                    <pic:cNvPicPr/>
+                  </pic:nvPicPr>
+                  <pic:blipFill>
+                    <a:blip r:embed="rId18"/>
+                    <a:stretch>
+                      <a:fillRect/>
+                    </a:stretch>
+                  </pic:blipFill>
+                  <pic:spPr>
+                    <a:xfrm>
+                      <a:off x="0" y="0"/>
+                      <a:ext cx="5760720" cy="2866390"/>
+                    </a:xfrm>
+                    <a:prstGeom prst="rect">
+                      <a:avLst/>
+                    </a:prstGeom>
+                  </pic:spPr>
+                </pic:pic>
+              </a:graphicData>
+            </a:graphic>
+          </wp:inline>
+        </w:drawing>
+      </w:r>
+    </w:p>
+    <w:p>
+      <w:pPr>
+        <w:pStyle w:val="ResimYazs"/>
+        <w:jc w:val="center"/>
+      </w:pPr>
+      <w:r>
+        <w:t xml:space="preserve">Figure </w:t>
+      </w:r>
+      <w:r>
+        <w:fldChar w:fldCharType="begin"/>
+      </w:r>
+      <w:r>
+        <w:instrText xml:space="preserve"> SEQ Figure \* ARABIC </w:instrText>
+      </w:r>
+      <w:r>
+        <w:fldChar w:fldCharType="separate"/>
+      </w:r>
+      <w:r>
+        <w:rPr>
+          <w:noProof/>
+        </w:rPr>
+        <w:t>10</w:t>
+      </w:r>
+      <w:r>
+        <w:fldChar w:fldCharType="end"/>
+      </w:r>
+      <w:r>
+        <w:t>: Torque vs Speed Graph</w:t>
+      </w:r>
+    </w:p>
+    <w:p>
+      <w:pPr>
+        <w:keepNext/>
+      </w:pPr>
+      <w:r>
+        <w:rPr>
+          <w:noProof/>
+          <w:lang w:eastAsia="en-GB"/>
+        </w:rPr>
+        <w:lastRenderedPageBreak/>
+        <w:drawing>
+          <wp:inline distT="0" distB="0" distL="0" distR="0" wp14:anchorId="7DF9F2FD" wp14:editId="78EBDAA1">
+            <wp:extent cx="5760720" cy="2866390"/>
+            <wp:effectExtent l="0" t="0" r="0" b="0"/>
+            <wp:docPr id="16" name="Resim 16"/>
+            <wp:cNvGraphicFramePr>
+              <a:graphicFrameLocks xmlns:a="http://schemas.openxmlformats.org/drawingml/2006/main" noChangeAspect="1"/>
+            </wp:cNvGraphicFramePr>
+            <a:graphic xmlns:a="http://schemas.openxmlformats.org/drawingml/2006/main">
+              <a:graphicData uri="http://schemas.openxmlformats.org/drawingml/2006/picture">
+                <pic:pic xmlns:pic="http://schemas.openxmlformats.org/drawingml/2006/picture">
+                  <pic:nvPicPr>
+                    <pic:cNvPr id="1" name=""/>
+                    <pic:cNvPicPr/>
+                  </pic:nvPicPr>
+                  <pic:blipFill>
+                    <a:blip r:embed="rId19"/>
+                    <a:stretch>
+                      <a:fillRect/>
+                    </a:stretch>
+                  </pic:blipFill>
+                  <pic:spPr>
+                    <a:xfrm>
+                      <a:off x="0" y="0"/>
+                      <a:ext cx="5760720" cy="2866390"/>
+                    </a:xfrm>
+                    <a:prstGeom prst="rect">
+                      <a:avLst/>
+                    </a:prstGeom>
+                  </pic:spPr>
+                </pic:pic>
+              </a:graphicData>
+            </a:graphic>
+          </wp:inline>
+        </w:drawing>
+      </w:r>
+    </w:p>
+    <w:p>
+      <w:pPr>
+        <w:pStyle w:val="ResimYazs"/>
+        <w:jc w:val="center"/>
+      </w:pPr>
+      <w:r>
+        <w:t xml:space="preserve">Figure </w:t>
+      </w:r>
+      <w:r>
+        <w:fldChar w:fldCharType="begin"/>
+      </w:r>
+      <w:r>
+        <w:instrText xml:space="preserve"> SEQ Figure \* ARABIC </w:instrText>
+      </w:r>
+      <w:r>
+        <w:fldChar w:fldCharType="separate"/>
+      </w:r>
+      <w:r>
+        <w:rPr>
+          <w:noProof/>
+        </w:rPr>
+        <w:t>11</w:t>
+      </w:r>
+      <w:r>
+        <w:fldChar w:fldCharType="end"/>
+      </w:r>
+      <w:r>
+        <w:t>: Power Factor vs Output Power</w:t>
+      </w:r>
+    </w:p>
+    <w:p>
+      <w:pPr>
+        <w:keepNext/>
+      </w:pPr>
+      <w:r>
+        <w:rPr>
+          <w:noProof/>
+          <w:lang w:eastAsia="en-GB"/>
+        </w:rPr>
+        <w:drawing>
+          <wp:inline distT="0" distB="0" distL="0" distR="0" wp14:anchorId="0B2F431C" wp14:editId="2F2E3CF3">
+            <wp:extent cx="5760720" cy="2866390"/>
+            <wp:effectExtent l="0" t="0" r="0" b="0"/>
+            <wp:docPr id="19" name="Resim 19"/>
+            <wp:cNvGraphicFramePr>
+              <a:graphicFrameLocks xmlns:a="http://schemas.openxmlformats.org/drawingml/2006/main" noChangeAspect="1"/>
+            </wp:cNvGraphicFramePr>
+            <a:graphic xmlns:a="http://schemas.openxmlformats.org/drawingml/2006/main">
+              <a:graphicData uri="http://schemas.openxmlformats.org/drawingml/2006/picture">
+                <pic:pic xmlns:pic="http://schemas.openxmlformats.org/drawingml/2006/picture">
+                  <pic:nvPicPr>
+                    <pic:cNvPr id="1" name=""/>
+                    <pic:cNvPicPr/>
+                  </pic:nvPicPr>
+                  <pic:blipFill>
+                    <a:blip r:embed="rId20"/>
+                    <a:stretch>
+                      <a:fillRect/>
+                    </a:stretch>
+                  </pic:blipFill>
+                  <pic:spPr>
+                    <a:xfrm>
+                      <a:off x="0" y="0"/>
+                      <a:ext cx="5760720" cy="2866390"/>
+                    </a:xfrm>
+                    <a:prstGeom prst="rect">
+                      <a:avLst/>
+                    </a:prstGeom>
+                  </pic:spPr>
+                </pic:pic>
+              </a:graphicData>
+            </a:graphic>
+          </wp:inline>
+        </w:drawing>
+      </w:r>
+    </w:p>
+    <w:p>
+      <w:pPr>
+        <w:pStyle w:val="ResimYazs"/>
+        <w:jc w:val="center"/>
+      </w:pPr>
+      <w:r>
+        <w:t xml:space="preserve">Figure </w:t>
+      </w:r>
+      <w:r>
+        <w:fldChar w:fldCharType="begin"/>
+      </w:r>
+      <w:r>
+        <w:instrText xml:space="preserve"> SEQ Figure \* ARABIC </w:instrText>
+      </w:r>
+      <w:r>
+        <w:fldChar w:fldCharType="separate"/>
+      </w:r>
+      <w:r>
+        <w:rPr>
+          <w:noProof/>
+        </w:rPr>
+        <w:t>12</w:t>
+      </w:r>
+      <w:r>
+        <w:fldChar w:fldCharType="end"/>
+      </w:r>
+      <w:r>
+        <w:t>: Phase Current vs Speed Graph</w:t>
+      </w:r>
+    </w:p>
+    <w:p>
+      <w:pPr>
+        <w:jc w:val="both"/>
+      </w:pPr>
+      <w:r>
+        <w:t>Another important plot is phase current vs speed graph which is shown in Fig. 12.</w:t>
+      </w:r>
+      <w:r>
+        <w:t xml:space="preserve"> For starting moment an induction motor always sinks much more current than the rated value. So, if this machine is supplied with a power electronics circuitry, then the circuitry must be designed considering the inrush current as well.</w:t>
+      </w:r>
+    </w:p>
+    <w:p>
+      <w:pPr>
+        <w:keepNext/>
+        <w:jc w:val="both"/>
+      </w:pPr>
+      <w:r>
+        <w:rPr>
+          <w:noProof/>
+          <w:lang w:eastAsia="en-GB"/>
+        </w:rPr>
+        <w:lastRenderedPageBreak/>
+        <w:drawing>
+          <wp:inline distT="0" distB="0" distL="0" distR="0" wp14:anchorId="1BE4FD76" wp14:editId="3ADC60C6">
+            <wp:extent cx="5760720" cy="3767455"/>
+            <wp:effectExtent l="0" t="0" r="0" b="4445"/>
+            <wp:docPr id="17" name="Resim 17"/>
+            <wp:cNvGraphicFramePr>
+              <a:graphicFrameLocks xmlns:a="http://schemas.openxmlformats.org/drawingml/2006/main" noChangeAspect="1"/>
+            </wp:cNvGraphicFramePr>
+            <a:graphic xmlns:a="http://schemas.openxmlformats.org/drawingml/2006/main">
+              <a:graphicData uri="http://schemas.openxmlformats.org/drawingml/2006/picture">
+                <pic:pic xmlns:pic="http://schemas.openxmlformats.org/drawingml/2006/picture">
+                  <pic:nvPicPr>
+                    <pic:cNvPr id="1" name=""/>
+                    <pic:cNvPicPr/>
+                  </pic:nvPicPr>
+                  <pic:blipFill>
+                    <a:blip r:embed="rId21"/>
+                    <a:stretch>
+                      <a:fillRect/>
+                    </a:stretch>
+                  </pic:blipFill>
+                  <pic:spPr>
+                    <a:xfrm>
+                      <a:off x="0" y="0"/>
+                      <a:ext cx="5760720" cy="3767455"/>
+                    </a:xfrm>
+                    <a:prstGeom prst="rect">
+                      <a:avLst/>
+                    </a:prstGeom>
+                  </pic:spPr>
+                </pic:pic>
+              </a:graphicData>
+            </a:graphic>
+          </wp:inline>
+        </w:drawing>
+      </w:r>
+    </w:p>
+    <w:p>
+      <w:pPr>
+        <w:pStyle w:val="ResimYazs"/>
+        <w:jc w:val="center"/>
+      </w:pPr>
+      <w:r>
+        <w:t xml:space="preserve">Figure </w:t>
+      </w:r>
+      <w:r>
+        <w:fldChar w:fldCharType="begin"/>
+      </w:r>
+      <w:r>
+        <w:instrText xml:space="preserve"> SEQ Figure \* ARABIC </w:instrText>
+      </w:r>
+      <w:r>
+        <w:fldChar w:fldCharType="separate"/>
+      </w:r>
+      <w:r>
+        <w:rPr>
+          <w:noProof/>
+        </w:rPr>
+        <w:t>13</w:t>
+      </w:r>
+      <w:r>
+        <w:fldChar w:fldCharType="end"/>
+      </w:r>
+      <w:r>
+        <w:t>: Flux Density of Machine</w:t>
+      </w:r>
+    </w:p>
+    <w:p>
+      <w:pPr>
+        <w:keepNext/>
+      </w:pPr>
+      <w:r>
+        <w:rPr>
+          <w:noProof/>
+          <w:lang w:eastAsia="en-GB"/>
+        </w:rPr>
+        <w:drawing>
+          <wp:inline distT="0" distB="0" distL="0" distR="0" wp14:anchorId="33795BA8" wp14:editId="51BDF9B2">
+            <wp:extent cx="5760720" cy="3767455"/>
+            <wp:effectExtent l="0" t="0" r="0" b="4445"/>
+            <wp:docPr id="18" name="Resim 18"/>
+            <wp:cNvGraphicFramePr>
+              <a:graphicFrameLocks xmlns:a="http://schemas.openxmlformats.org/drawingml/2006/main" noChangeAspect="1"/>
+            </wp:cNvGraphicFramePr>
+            <a:graphic xmlns:a="http://schemas.openxmlformats.org/drawingml/2006/main">
+              <a:graphicData uri="http://schemas.openxmlformats.org/drawingml/2006/picture">
+                <pic:pic xmlns:pic="http://schemas.openxmlformats.org/drawingml/2006/picture">
+                  <pic:nvPicPr>
+                    <pic:cNvPr id="1" name=""/>
+                    <pic:cNvPicPr/>
+                  </pic:nvPicPr>
+                  <pic:blipFill>
+                    <a:blip r:embed="rId22"/>
+                    <a:stretch>
+                      <a:fillRect/>
+                    </a:stretch>
+                  </pic:blipFill>
+                  <pic:spPr>
+                    <a:xfrm>
+                      <a:off x="0" y="0"/>
+                      <a:ext cx="5760720" cy="3767455"/>
+                    </a:xfrm>
+                    <a:prstGeom prst="rect">
+                      <a:avLst/>
+                    </a:prstGeom>
+                  </pic:spPr>
+                </pic:pic>
+              </a:graphicData>
+            </a:graphic>
+          </wp:inline>
+        </w:drawing>
+      </w:r>
+    </w:p>
+    <w:p>
+      <w:pPr>
+        <w:pStyle w:val="ResimYazs"/>
+        <w:jc w:val="center"/>
+      </w:pPr>
+      <w:r>
+        <w:t xml:space="preserve">Figure </w:t>
+      </w:r>
+      <w:r>
+        <w:fldChar w:fldCharType="begin"/>
+      </w:r>
+      <w:r>
+        <w:instrText xml:space="preserve"> SEQ Figure \* ARABIC </w:instrText>
+      </w:r>
+      <w:r>
+        <w:fldChar w:fldCharType="separate"/>
+      </w:r>
+      <w:r>
+        <w:rPr>
+          <w:noProof/>
+        </w:rPr>
+        <w:t>14</w:t>
+      </w:r>
+      <w:r>
+        <w:fldChar w:fldCharType="end"/>
+      </w:r>
+      <w:r>
+        <w:t>: Flux Lines of The Machine</w:t>
+      </w:r>
+    </w:p>
+    <w:p/>
+    <w:p/>
+    <w:p>
+      <w:pPr>
+        <w:jc w:val="both"/>
+      </w:pPr>
+      <w:r>
+        <w:lastRenderedPageBreak/>
+        <w:t xml:space="preserve">In Figure 13 and 14, the flux density and flux lines are plotted over the whole machine respectively. </w:t>
+      </w:r>
+      <w:r>
+        <w:t>In Figure 13, it is seen that the machine is operating without saturation in teeth or yokes.</w:t>
+      </w:r>
+      <w:r>
+        <w:t xml:space="preserve"> The limitation was 1.8 T for the core material and the operation is performed in the safe region.</w:t>
+      </w:r>
+      <w:r>
+        <w:t xml:space="preserve"> In Figure 14, the flux lines are visible. Since this is a</w:t>
+      </w:r>
+      <w:r>
+        <w:t>n</w:t>
+      </w:r>
+      <w:r>
+        <w:t xml:space="preserve"> 8 pole machine, we observe the fluxes are not flowing through the yoke completely. It is important because if this would be a 2 pole machine, we will observe the fluxes flowing through the half of the yoke which forces designer to make yoke thick larger in order to ensure unsaturated operation.</w:t>
+      </w:r>
+    </w:p>
+    <w:p>
+      <w:pPr>
+        <w:keepNext/>
+        <w:jc w:val="both"/>
+      </w:pPr>
+      <w:r>
+        <w:rPr>
+          <w:noProof/>
+          <w:lang w:eastAsia="en-GB"/>
+        </w:rPr>
+        <w:drawing>
+          <wp:inline distT="0" distB="0" distL="0" distR="0" wp14:anchorId="00210E50" wp14:editId="0F2ED514">
+            <wp:extent cx="5760720" cy="2778125"/>
+            <wp:effectExtent l="0" t="0" r="0" b="3175"/>
+            <wp:docPr id="20" name="Resim 20"/>
+            <wp:cNvGraphicFramePr>
+              <a:graphicFrameLocks xmlns:a="http://schemas.openxmlformats.org/drawingml/2006/main" noChangeAspect="1"/>
+            </wp:cNvGraphicFramePr>
+            <a:graphic xmlns:a="http://schemas.openxmlformats.org/drawingml/2006/main">
+              <a:graphicData uri="http://schemas.openxmlformats.org/drawingml/2006/picture">
+                <pic:pic xmlns:pic="http://schemas.openxmlformats.org/drawingml/2006/picture">
+                  <pic:nvPicPr>
+                    <pic:cNvPr id="1" name=""/>
+                    <pic:cNvPicPr/>
+                  </pic:nvPicPr>
+                  <pic:blipFill>
+                    <a:blip r:embed="rId23"/>
+                    <a:stretch>
+                      <a:fillRect/>
+                    </a:stretch>
+                  </pic:blipFill>
+                  <pic:spPr>
+                    <a:xfrm>
+                      <a:off x="0" y="0"/>
+                      <a:ext cx="5760720" cy="2778125"/>
+                    </a:xfrm>
+                    <a:prstGeom prst="rect">
+                      <a:avLst/>
+                    </a:prstGeom>
+                  </pic:spPr>
+                </pic:pic>
+              </a:graphicData>
+            </a:graphic>
+          </wp:inline>
+        </w:drawing>
+      </w:r>
+    </w:p>
+    <w:p>
+      <w:pPr>
+        <w:pStyle w:val="ResimYazs"/>
+        <w:jc w:val="center"/>
+      </w:pPr>
+      <w:r>
+        <w:t xml:space="preserve">Figure </w:t>
+      </w:r>
+      <w:r>
+        <w:fldChar w:fldCharType="begin"/>
+      </w:r>
+      <w:r>
+        <w:instrText xml:space="preserve"> SEQ Figure \* ARABIC </w:instrText>
+      </w:r>
+      <w:r>
+        <w:fldChar w:fldCharType="separate"/>
+      </w:r>
+      <w:r>
+        <w:rPr>
+          <w:noProof/>
+        </w:rPr>
+        <w:t>15</w:t>
+      </w:r>
+      <w:r>
+        <w:fldChar w:fldCharType="end"/>
+      </w:r>
+      <w:r>
+        <w:t>: Phase Currents</w:t>
+      </w:r>
+    </w:p>
+    <w:p>
+      <w:r>
+        <w:t xml:space="preserve">In Figure 15, the phase currents are given in transient. </w:t>
+      </w:r>
+      <w:r>
+        <w:t xml:space="preserve">Here, clearly we see the inrush current which is </w:t>
+      </w:r>
+      <w:proofErr w:type="spellStart"/>
+      <w:r>
+        <w:t>sinked</w:t>
+      </w:r>
+      <w:proofErr w:type="spellEnd"/>
+      <w:r>
+        <w:t xml:space="preserve"> when the motor is just starts to accelerating.</w:t>
+      </w:r>
+    </w:p>
+    <w:p>
+      <w:pPr>
+        <w:keepNext/>
+      </w:pPr>
+      <w:r>
+        <w:rPr>
+          <w:noProof/>
+          <w:lang w:eastAsia="en-GB"/>
+        </w:rPr>
+        <w:drawing>
+          <wp:inline distT="0" distB="0" distL="0" distR="0" wp14:anchorId="12B114B8" wp14:editId="2E749E62">
+            <wp:extent cx="5760720" cy="2778125"/>
+            <wp:effectExtent l="0" t="0" r="0" b="3175"/>
+            <wp:docPr id="21" name="Resim 21"/>
+            <wp:cNvGraphicFramePr>
+              <a:graphicFrameLocks xmlns:a="http://schemas.openxmlformats.org/drawingml/2006/main" noChangeAspect="1"/>
+            </wp:cNvGraphicFramePr>
+            <a:graphic xmlns:a="http://schemas.openxmlformats.org/drawingml/2006/main">
+              <a:graphicData uri="http://schemas.openxmlformats.org/drawingml/2006/picture">
+                <pic:pic xmlns:pic="http://schemas.openxmlformats.org/drawingml/2006/picture">
+                  <pic:nvPicPr>
+                    <pic:cNvPr id="1" name=""/>
+                    <pic:cNvPicPr/>
+                  </pic:nvPicPr>
+                  <pic:blipFill>
+                    <a:blip r:embed="rId24"/>
+                    <a:stretch>
+                      <a:fillRect/>
+                    </a:stretch>
+                  </pic:blipFill>
+                  <pic:spPr>
+                    <a:xfrm>
+                      <a:off x="0" y="0"/>
+                      <a:ext cx="5760720" cy="2778125"/>
+                    </a:xfrm>
+                    <a:prstGeom prst="rect">
+                      <a:avLst/>
+                    </a:prstGeom>
+                  </pic:spPr>
+                </pic:pic>
+              </a:graphicData>
+            </a:graphic>
+          </wp:inline>
+        </w:drawing>
+      </w:r>
+    </w:p>
+    <w:p>
+      <w:pPr>
+        <w:pStyle w:val="ResimYazs"/>
+        <w:jc w:val="center"/>
+      </w:pPr>
+      <w:r>
+        <w:t xml:space="preserve">Figure </w:t>
+      </w:r>
+      <w:r>
+        <w:fldChar w:fldCharType="begin"/>
+      </w:r>
+      <w:r>
+        <w:instrText xml:space="preserve"> SEQ Figure \* ARABIC </w:instrText>
+      </w:r>
+      <w:r>
+        <w:fldChar w:fldCharType="separate"/>
+      </w:r>
+      <w:r>
+        <w:rPr>
+          <w:noProof/>
+        </w:rPr>
+        <w:t>16</w:t>
+      </w:r>
+      <w:r>
+        <w:fldChar w:fldCharType="end"/>
+      </w:r>
+      <w:r>
+        <w:t>: Transient Torque Graph for Rotor Slot Number is 61</w:t>
+      </w:r>
+    </w:p>
+    <w:p>
+      <w:pPr>
+        <w:keepNext/>
+      </w:pPr>
+      <w:r>
+        <w:rPr>
+          <w:noProof/>
+          <w:lang w:eastAsia="en-GB"/>
+        </w:rPr>
+        <w:lastRenderedPageBreak/>
+        <w:drawing>
+          <wp:inline distT="0" distB="0" distL="0" distR="0" wp14:anchorId="4AECE2D5" wp14:editId="7CC6F17F">
+            <wp:extent cx="5760720" cy="2778125"/>
+            <wp:effectExtent l="0" t="0" r="0" b="3175"/>
+            <wp:docPr id="11" name="Resim 11"/>
+            <wp:cNvGraphicFramePr>
+              <a:graphicFrameLocks xmlns:a="http://schemas.openxmlformats.org/drawingml/2006/main" noChangeAspect="1"/>
+            </wp:cNvGraphicFramePr>
+            <a:graphic xmlns:a="http://schemas.openxmlformats.org/drawingml/2006/main">
+              <a:graphicData uri="http://schemas.openxmlformats.org/drawingml/2006/picture">
+                <pic:pic xmlns:pic="http://schemas.openxmlformats.org/drawingml/2006/picture">
+                  <pic:nvPicPr>
+                    <pic:cNvPr id="1" name=""/>
+                    <pic:cNvPicPr/>
+                  </pic:nvPicPr>
+                  <pic:blipFill>
+                    <a:blip r:embed="rId25"/>
+                    <a:stretch>
+                      <a:fillRect/>
+                    </a:stretch>
+                  </pic:blipFill>
+                  <pic:spPr>
+                    <a:xfrm>
+                      <a:off x="0" y="0"/>
+                      <a:ext cx="5760720" cy="2778125"/>
+                    </a:xfrm>
+                    <a:prstGeom prst="rect">
+                      <a:avLst/>
+                    </a:prstGeom>
+                  </pic:spPr>
+                </pic:pic>
+              </a:graphicData>
+            </a:graphic>
+          </wp:inline>
+        </w:drawing>
+      </w:r>
+    </w:p>
+    <w:p>
+      <w:pPr>
+        <w:pStyle w:val="ResimYazs"/>
+        <w:jc w:val="center"/>
+      </w:pPr>
+      <w:r>
+        <w:t xml:space="preserve">Figure </w:t>
+      </w:r>
+      <w:r>
+        <w:fldChar w:fldCharType="begin"/>
+      </w:r>
+      <w:r>
+        <w:instrText xml:space="preserve"> SEQ Figure \* ARABIC </w:instrText>
+      </w:r>
+      <w:r>
+        <w:fldChar w:fldCharType="separate"/>
+      </w:r>
+      <w:r>
+        <w:rPr>
+          <w:noProof/>
+        </w:rPr>
+        <w:t>17</w:t>
+      </w:r>
+      <w:r>
+        <w:fldChar w:fldCharType="end"/>
+      </w:r>
+      <w:r>
+        <w:t>: Transient Torque Graph for Rotor Slot Number 64</w:t>
+      </w:r>
+    </w:p>
+    <w:p>
+      <w:pPr>
+        <w:jc w:val="both"/>
+      </w:pPr>
+      <w:r>
+        <w:t>In F</w:t>
+      </w:r>
+      <w:r>
+        <w:t>igure 16 &amp; 17 shows very clearly how important the slot number selection on the cogging torque. Even though the rotor slots are skewed, if the slot numbers are selected as a wrong combination, we observe much more ripple on torq</w:t>
+      </w:r>
+      <w:r>
+        <w:t>ue which is the cogging torque. In Figure 17,</w:t>
+      </w:r>
+      <w:r>
+        <w:t xml:space="preserve"> since the rotor slot number is equal to Qs + 2*p,</w:t>
+      </w:r>
+      <w:r>
+        <w:t xml:space="preserve"> the torque is too much distorted and it </w:t>
+      </w:r>
+      <w:r>
+        <w:t>is</w:t>
+      </w:r>
+      <w:r>
+        <w:t xml:space="preserve"> harmful for motor mechanical elements in the long term and also it is ab</w:t>
+      </w:r>
+      <w:r>
+        <w:t>solutely not fine for the load. On the other hand, if the combination is selected as properly like in Fig. 16, the resulting torque will be clear and the motor will have long</w:t>
+      </w:r>
+      <w:r>
+        <w:t>er safe</w:t>
+      </w:r>
+      <w:r>
+        <w:t xml:space="preserve"> operation time.</w:t>
+      </w:r>
+    </w:p>
+    <w:p>
+      <w:pPr>
+        <w:keepNext/>
+        <w:jc w:val="both"/>
+      </w:pPr>
+      <w:r>
+        <w:rPr>
+          <w:noProof/>
+          <w:lang w:eastAsia="en-GB"/>
+        </w:rPr>
+        <w:drawing>
+          <wp:inline distT="0" distB="0" distL="0" distR="0" wp14:anchorId="772B9975" wp14:editId="5EAB1550">
+            <wp:extent cx="5760720" cy="2778125"/>
+            <wp:effectExtent l="0" t="0" r="0" b="3175"/>
+            <wp:docPr id="22" name="Resim 22"/>
+            <wp:cNvGraphicFramePr>
+              <a:graphicFrameLocks xmlns:a="http://schemas.openxmlformats.org/drawingml/2006/main" noChangeAspect="1"/>
+            </wp:cNvGraphicFramePr>
+            <a:graphic xmlns:a="http://schemas.openxmlformats.org/drawingml/2006/main">
+              <a:graphicData uri="http://schemas.openxmlformats.org/drawingml/2006/picture">
+                <pic:pic xmlns:pic="http://schemas.openxmlformats.org/drawingml/2006/picture">
+                  <pic:nvPicPr>
+                    <pic:cNvPr id="1" name=""/>
+                    <pic:cNvPicPr/>
+                  </pic:nvPicPr>
+                  <pic:blipFill>
+                    <a:blip r:embed="rId26"/>
+                    <a:stretch>
+                      <a:fillRect/>
+                    </a:stretch>
+                  </pic:blipFill>
+                  <pic:spPr>
+                    <a:xfrm>
+                      <a:off x="0" y="0"/>
+                      <a:ext cx="5760720" cy="2778125"/>
+                    </a:xfrm>
+                    <a:prstGeom prst="rect">
+                      <a:avLst/>
+                    </a:prstGeom>
+                  </pic:spPr>
+                </pic:pic>
+              </a:graphicData>
+            </a:graphic>
+          </wp:inline>
+        </w:drawing>
+      </w:r>
+    </w:p>
+    <w:p>
+      <w:pPr>
+        <w:pStyle w:val="ResimYazs"/>
+        <w:jc w:val="center"/>
+      </w:pPr>
+      <w:r>
+        <w:t xml:space="preserve">Figure </w:t>
+      </w:r>
+      <w:r>
+        <w:fldChar w:fldCharType="begin"/>
+      </w:r>
+      <w:r>
+        <w:instrText xml:space="preserve"> SEQ Figure \* ARABIC </w:instrText>
+      </w:r>
+      <w:r>
+        <w:fldChar w:fldCharType="separate"/>
+      </w:r>
+      <w:r>
+        <w:rPr>
+          <w:noProof/>
+        </w:rPr>
+        <w:t>18</w:t>
+      </w:r>
+      <w:r>
+        <w:fldChar w:fldCharType="end"/>
+      </w:r>
+      <w:r>
+        <w:t>: Electrical Power and Mechanical Power Graph</w:t>
+      </w:r>
+    </w:p>
+    <w:p>
+      <w:pPr>
+        <w:jc w:val="both"/>
+      </w:pPr>
+      <w:r>
+        <w:t xml:space="preserve">Since the simulations are performed as motoring, we observe larger electrical power than the mechanical power. The difference of these powers are lost in the motor electrically and mechanically. If the operation was simulated in generator mode, we would see the mechanical power is larger than the electrical power. </w:t>
+      </w:r>
+      <w:r>
+        <w:t>Another important point is that when the motor is just started to acceleration, it sinks large amount of power whereas it cannot transfer the power to shaft. This is in comply with current graph as expected.</w:t>
+      </w:r>
+    </w:p>
+    <w:p>
+      <w:pPr>
+        <w:pStyle w:val="Balk1"/>
+        <w:numPr>
+          <w:ilvl w:val="0"/>
+          <w:numId w:val="1"/>
+        </w:numPr>
+      </w:pPr>
+      <w:bookmarkStart w:id="7" w:name="_Toc515920173"/>
+      <w:r>
+        <w:lastRenderedPageBreak/>
+        <w:t>CONCLUSION</w:t>
+      </w:r>
+      <w:bookmarkEnd w:id="7"/>
+    </w:p>
+    <w:p>
+      <w:pPr>
+        <w:jc w:val="both"/>
+      </w:pPr>
+      <w:r>
+        <w:t>In this project, a wind turbine generator design is performed. As a first step, the induction generator parameters and dimensions are calculated analytical</w:t>
+      </w:r>
+      <w:r>
+        <w:t xml:space="preserve">ly. In analytical calculations, the main dimensions of the machine are calculated. Then, the winding design is completed and slot dimensions are determined considering the saturation limits. </w:t>
+      </w:r>
+      <w:r>
+        <w:t xml:space="preserve">Secondly, the design is verified in RMXPRT platform and torque-speed, phase current-speed graphs are obtained in this platform. </w:t>
+      </w:r>
+      <w:r>
+        <w:t xml:space="preserve">Afterwards, in 2D design transient analysis is completed and the torque, phase currents are obtained with respect to the time. </w:t>
+      </w:r>
+      <w:r>
+        <w:t>Lastly, the flux densities are observed verifying the core is not saturated.</w:t>
+      </w:r>
+      <w:r>
+        <w:t xml:space="preserve"> Also, the cogging torque is compared for different rotor slot number and it is shown that the rotor slot number has to be selected by considering the disadvantageous combinations to reduce the cogging torque and noise problems.</w:t>
+      </w:r>
     </w:p>
     <w:sectPr>
+      <w:headerReference w:type="default" r:id="rId27"/>
+      <w:footerReference w:type="default" r:id="rId28"/>
       <w:pgSz w:w="11906" w:h="16838"/>
       <w:pgMar w:top="1417" w:right="1417" w:bottom="1417" w:left="1417" w:header="708" w:footer="708" w:gutter="0"/>
       <w:pgNumType w:start="0"/>
@@ -5983,6 +9438,52 @@
 </w:endnotes>
 </file>
 
+<file path=word/footer1.xml><?xml version="1.0" encoding="utf-8"?>
+<w:ftr xmlns:wpc="http://schemas.microsoft.com/office/word/2010/wordprocessingCanvas" xmlns:cx="http://schemas.microsoft.com/office/drawing/2014/chartex" xmlns:mc="http://schemas.openxmlformats.org/markup-compatibility/2006" xmlns:o="urn:schemas-microsoft-com:office:office" xmlns:r="http://schemas.openxmlformats.org/officeDocument/2006/relationships" xmlns:m="http://schemas.openxmlformats.org/officeDocument/2006/math" xmlns:v="urn:schemas-microsoft-com:vml" xmlns:wp14="http://schemas.microsoft.com/office/word/2010/wordprocessingDrawing" xmlns:wp="http://schemas.openxmlformats.org/drawingml/2006/wordprocessingDrawing" xmlns:w10="urn:schemas-microsoft-com:office:word" xmlns:w="http://schemas.openxmlformats.org/wordprocessingml/2006/main" xmlns:w14="http://schemas.microsoft.com/office/word/2010/wordml" xmlns:w15="http://schemas.microsoft.com/office/word/2012/wordml" xmlns:w16se="http://schemas.microsoft.com/office/word/2015/wordml/symex" xmlns:wpg="http://schemas.microsoft.com/office/word/2010/wordprocessingGroup" xmlns:wpi="http://schemas.microsoft.com/office/word/2010/wordprocessingInk" xmlns:wne="http://schemas.microsoft.com/office/word/2006/wordml" xmlns:wps="http://schemas.microsoft.com/office/word/2010/wordprocessingShape" mc:Ignorable="w14 w15 w16se wp14">
+  <w:sdt>
+    <w:sdtPr>
+      <w:id w:val="-1889327596"/>
+      <w:docPartObj>
+        <w:docPartGallery w:val="Page Numbers (Bottom of Page)"/>
+        <w:docPartUnique/>
+      </w:docPartObj>
+    </w:sdtPr>
+    <w:sdtContent>
+      <w:p>
+        <w:pPr>
+          <w:pStyle w:val="AltBilgi"/>
+          <w:jc w:val="center"/>
+        </w:pPr>
+        <w:r>
+          <w:fldChar w:fldCharType="begin"/>
+        </w:r>
+        <w:r>
+          <w:instrText>PAGE   \* MERGEFORMAT</w:instrText>
+        </w:r>
+        <w:r>
+          <w:fldChar w:fldCharType="separate"/>
+        </w:r>
+        <w:r>
+          <w:rPr>
+            <w:noProof/>
+            <w:lang w:val="tr-TR"/>
+          </w:rPr>
+          <w:t>3</w:t>
+        </w:r>
+        <w:r>
+          <w:fldChar w:fldCharType="end"/>
+        </w:r>
+      </w:p>
+    </w:sdtContent>
+  </w:sdt>
+  <w:p>
+    <w:pPr>
+      <w:pStyle w:val="AltBilgi"/>
+    </w:pPr>
+  </w:p>
+</w:ftr>
+</file>
+
 <file path=word/footnotes.xml><?xml version="1.0" encoding="utf-8"?>
 <w:footnotes xmlns:wpc="http://schemas.microsoft.com/office/word/2010/wordprocessingCanvas" xmlns:cx="http://schemas.microsoft.com/office/drawing/2014/chartex" xmlns:mc="http://schemas.openxmlformats.org/markup-compatibility/2006" xmlns:o="urn:schemas-microsoft-com:office:office" xmlns:r="http://schemas.openxmlformats.org/officeDocument/2006/relationships" xmlns:m="http://schemas.openxmlformats.org/officeDocument/2006/math" xmlns:v="urn:schemas-microsoft-com:vml" xmlns:wp14="http://schemas.microsoft.com/office/word/2010/wordprocessingDrawing" xmlns:wp="http://schemas.openxmlformats.org/drawingml/2006/wordprocessingDrawing" xmlns:w10="urn:schemas-microsoft-com:office:word" xmlns:w="http://schemas.openxmlformats.org/wordprocessingml/2006/main" xmlns:w14="http://schemas.microsoft.com/office/word/2010/wordml" xmlns:w15="http://schemas.microsoft.com/office/word/2012/wordml" xmlns:w16se="http://schemas.microsoft.com/office/word/2015/wordml/symex" xmlns:wpg="http://schemas.microsoft.com/office/word/2010/wordprocessingGroup" xmlns:wpi="http://schemas.microsoft.com/office/word/2010/wordprocessingInk" xmlns:wne="http://schemas.microsoft.com/office/word/2006/wordml" xmlns:wps="http://schemas.microsoft.com/office/word/2010/wordprocessingShape" mc:Ignorable="w14 w15 w16se wp14">
   <w:footnote w:type="separator" w:id="-1">
@@ -6028,6 +9529,16 @@
     </w:p>
   </w:footnote>
 </w:footnotes>
+</file>
+
+<file path=word/header1.xml><?xml version="1.0" encoding="utf-8"?>
+<w:hdr xmlns:wpc="http://schemas.microsoft.com/office/word/2010/wordprocessingCanvas" xmlns:cx="http://schemas.microsoft.com/office/drawing/2014/chartex" xmlns:mc="http://schemas.openxmlformats.org/markup-compatibility/2006" xmlns:o="urn:schemas-microsoft-com:office:office" xmlns:r="http://schemas.openxmlformats.org/officeDocument/2006/relationships" xmlns:m="http://schemas.openxmlformats.org/officeDocument/2006/math" xmlns:v="urn:schemas-microsoft-com:vml" xmlns:wp14="http://schemas.microsoft.com/office/word/2010/wordprocessingDrawing" xmlns:wp="http://schemas.openxmlformats.org/drawingml/2006/wordprocessingDrawing" xmlns:w10="urn:schemas-microsoft-com:office:word" xmlns:w="http://schemas.openxmlformats.org/wordprocessingml/2006/main" xmlns:w14="http://schemas.microsoft.com/office/word/2010/wordml" xmlns:w15="http://schemas.microsoft.com/office/word/2012/wordml" xmlns:w16se="http://schemas.microsoft.com/office/word/2015/wordml/symex" xmlns:wpg="http://schemas.microsoft.com/office/word/2010/wordprocessingGroup" xmlns:wpi="http://schemas.microsoft.com/office/word/2010/wordprocessingInk" xmlns:wne="http://schemas.microsoft.com/office/word/2006/wordml" xmlns:wps="http://schemas.microsoft.com/office/word/2010/wordprocessingShape" mc:Ignorable="w14 w15 w16se wp14">
+  <w:p>
+    <w:pPr>
+      <w:pStyle w:val="stBilgi"/>
+    </w:pPr>
+  </w:p>
+</w:hdr>
 </file>
 
 <file path=word/numbering.xml><?xml version="1.0" encoding="utf-8"?>
@@ -6777,6 +10288,50 @@
       <w:color w:val="808080"/>
     </w:rPr>
   </w:style>
+  <w:style w:type="paragraph" w:styleId="stBilgi">
+    <w:name w:val="header"/>
+    <w:basedOn w:val="Normal"/>
+    <w:link w:val="stBilgiChar"/>
+    <w:uiPriority w:val="99"/>
+    <w:unhideWhenUsed/>
+    <w:rsid w:val="00266788"/>
+    <w:pPr>
+      <w:tabs>
+        <w:tab w:val="center" w:pos="4536"/>
+        <w:tab w:val="right" w:pos="9072"/>
+      </w:tabs>
+      <w:spacing w:after="0" w:line="240" w:lineRule="auto"/>
+    </w:pPr>
+  </w:style>
+  <w:style w:type="character" w:customStyle="1" w:styleId="stBilgiChar">
+    <w:name w:val="Üst Bilgi Char"/>
+    <w:basedOn w:val="VarsaylanParagrafYazTipi"/>
+    <w:link w:val="stBilgi"/>
+    <w:uiPriority w:val="99"/>
+    <w:rsid w:val="00266788"/>
+  </w:style>
+  <w:style w:type="paragraph" w:styleId="AltBilgi">
+    <w:name w:val="footer"/>
+    <w:basedOn w:val="Normal"/>
+    <w:link w:val="AltBilgiChar"/>
+    <w:uiPriority w:val="99"/>
+    <w:unhideWhenUsed/>
+    <w:rsid w:val="00266788"/>
+    <w:pPr>
+      <w:tabs>
+        <w:tab w:val="center" w:pos="4536"/>
+        <w:tab w:val="right" w:pos="9072"/>
+      </w:tabs>
+      <w:spacing w:after="0" w:line="240" w:lineRule="auto"/>
+    </w:pPr>
+  </w:style>
+  <w:style w:type="character" w:customStyle="1" w:styleId="AltBilgiChar">
+    <w:name w:val="Alt Bilgi Char"/>
+    <w:basedOn w:val="VarsaylanParagrafYazTipi"/>
+    <w:link w:val="AltBilgi"/>
+    <w:uiPriority w:val="99"/>
+    <w:rsid w:val="00266788"/>
+  </w:style>
 </w:styles>
 </file>
 
@@ -6786,19 +10341,19 @@
 
 <file path=word/glossary/fontTable.xml><?xml version="1.0" encoding="utf-8"?>
 <w:fonts xmlns:mc="http://schemas.openxmlformats.org/markup-compatibility/2006" xmlns:r="http://schemas.openxmlformats.org/officeDocument/2006/relationships" xmlns:w="http://schemas.openxmlformats.org/wordprocessingml/2006/main" xmlns:w14="http://schemas.microsoft.com/office/word/2010/wordml" xmlns:w15="http://schemas.microsoft.com/office/word/2012/wordml" xmlns:w16se="http://schemas.microsoft.com/office/word/2015/wordml/symex" mc:Ignorable="w14 w15 w16se">
+  <w:font w:name="Calibri">
+    <w:panose1 w:val="020F0502020204030204"/>
+    <w:charset w:val="A2"/>
+    <w:family w:val="swiss"/>
+    <w:pitch w:val="variable"/>
+    <w:sig w:usb0="E0002AFF" w:usb1="C000247B" w:usb2="00000009" w:usb3="00000000" w:csb0="000001FF" w:csb1="00000000"/>
+  </w:font>
   <w:font w:name="Times New Roman">
     <w:panose1 w:val="02020603050405020304"/>
     <w:charset w:val="A2"/>
     <w:family w:val="roman"/>
     <w:pitch w:val="variable"/>
     <w:sig w:usb0="E0002EFF" w:usb1="C000785B" w:usb2="00000009" w:usb3="00000000" w:csb0="000001FF" w:csb1="00000000"/>
-  </w:font>
-  <w:font w:name="Calibri">
-    <w:panose1 w:val="020F0502020204030204"/>
-    <w:charset w:val="A2"/>
-    <w:family w:val="swiss"/>
-    <w:pitch w:val="variable"/>
-    <w:sig w:usb0="E0002AFF" w:usb1="C000247B" w:usb2="00000009" w:usb3="00000000" w:csb0="000001FF" w:csb1="00000000"/>
   </w:font>
   <w:font w:name="Calibri Light">
     <w:panose1 w:val="020F0302020204030204"/>
@@ -6833,6 +10388,7 @@
   <w:rsids>
     <w:rsidRoot w:val="00CD1E19"/>
     <w:rsid w:val="006213CF"/>
+    <w:rsid w:val="009734D8"/>
     <w:rsid w:val="00CD1E19"/>
   </w:rsids>
   <m:mathPr>
@@ -7282,7 +10838,7 @@
     <w:basedOn w:val="VarsaylanParagrafYazTipi"/>
     <w:uiPriority w:val="99"/>
     <w:semiHidden/>
-    <w:rsid w:val="00CD1E19"/>
+    <w:rsid w:val="009734D8"/>
     <w:rPr>
       <w:color w:val="808080"/>
     </w:rPr>
@@ -7582,7 +11138,7 @@
 </file>
 
 <file path=customXml/itemProps2.xml><?xml version="1.0" encoding="utf-8"?>
-<ds:datastoreItem xmlns:ds="http://schemas.openxmlformats.org/officeDocument/2006/customXml" ds:itemID="{63416945-AF63-436C-89FA-329AEF11C79E}">
+<ds:datastoreItem xmlns:ds="http://schemas.openxmlformats.org/officeDocument/2006/customXml" ds:itemID="{64236A9A-1558-4EBE-845A-1F2E4D8F35BD}">
   <ds:schemaRefs>
     <ds:schemaRef ds:uri="http://schemas.openxmlformats.org/officeDocument/2006/bibliography"/>
   </ds:schemaRefs>

</xml_diff>